<commit_message>
Updated README.md, Arbeit 8.docx; Added iniC++.png
</commit_message>
<xml_diff>
--- a/Arbeit 8.docx
+++ b/Arbeit 8.docx
@@ -74,6 +74,13 @@
     </w:p>
     <w:sdt>
       <w:sdtPr>
+        <w:rPr>
+          <w:rFonts w:asciiTheme="minorHAnsi" w:eastAsiaTheme="minorHAnsi" w:hAnsiTheme="minorHAnsi" w:cstheme="minorBidi"/>
+          <w:color w:val="auto"/>
+          <w:sz w:val="22"/>
+          <w:szCs w:val="22"/>
+          <w:lang w:eastAsia="en-US"/>
+        </w:rPr>
         <w:id w:val="-952253072"/>
         <w:docPartObj>
           <w:docPartGallery w:val="Table of Contents"/>
@@ -82,13 +89,8 @@
       </w:sdtPr>
       <w:sdtEndPr>
         <w:rPr>
-          <w:rFonts w:asciiTheme="minorHAnsi" w:eastAsiaTheme="minorHAnsi" w:hAnsiTheme="minorHAnsi" w:cstheme="minorBidi"/>
           <w:b/>
           <w:bCs/>
-          <w:color w:val="auto"/>
-          <w:sz w:val="22"/>
-          <w:szCs w:val="22"/>
-          <w:lang w:eastAsia="en-US"/>
         </w:rPr>
       </w:sdtEndPr>
       <w:sdtContent>
@@ -121,7 +123,7 @@
           <w:r>
             <w:fldChar w:fldCharType="separate"/>
           </w:r>
-          <w:hyperlink w:anchor="_Toc503042062" w:history="1">
+          <w:hyperlink w:anchor="_Toc503113290" w:history="1">
             <w:r>
               <w:rPr>
                 <w:rStyle w:val="Hyperlink"/>
@@ -148,7 +150,7 @@
                 <w:noProof/>
                 <w:webHidden/>
               </w:rPr>
-              <w:instrText xml:space="preserve"> PAGEREF _Toc503042062 \h </w:instrText>
+              <w:instrText xml:space="preserve"> PAGEREF _Toc503113290 \h </w:instrText>
             </w:r>
             <w:r>
               <w:rPr>
@@ -190,7 +192,7 @@
               <w:noProof/>
             </w:rPr>
           </w:pPr>
-          <w:hyperlink w:anchor="_Toc503042063" w:history="1">
+          <w:hyperlink w:anchor="_Toc503113291" w:history="1">
             <w:r>
               <w:rPr>
                 <w:rStyle w:val="Hyperlink"/>
@@ -217,7 +219,7 @@
                 <w:noProof/>
                 <w:webHidden/>
               </w:rPr>
-              <w:instrText xml:space="preserve"> PAGEREF _Toc503042063 \h </w:instrText>
+              <w:instrText xml:space="preserve"> PAGEREF _Toc503113291 \h </w:instrText>
             </w:r>
             <w:r>
               <w:rPr>
@@ -259,7 +261,7 @@
               <w:noProof/>
             </w:rPr>
           </w:pPr>
-          <w:hyperlink w:anchor="_Toc503042064" w:history="1">
+          <w:hyperlink w:anchor="_Toc503113292" w:history="1">
             <w:r>
               <w:rPr>
                 <w:rStyle w:val="Hyperlink"/>
@@ -286,7 +288,7 @@
                 <w:noProof/>
                 <w:webHidden/>
               </w:rPr>
-              <w:instrText xml:space="preserve"> PAGEREF _Toc503042064 \h </w:instrText>
+              <w:instrText xml:space="preserve"> PAGEREF _Toc503113292 \h </w:instrText>
             </w:r>
             <w:r>
               <w:rPr>
@@ -329,7 +331,7 @@
               <w:lang w:eastAsia="de-DE"/>
             </w:rPr>
           </w:pPr>
-          <w:hyperlink w:anchor="_Toc503042065" w:history="1">
+          <w:hyperlink w:anchor="_Toc503113293" w:history="1">
             <w:r>
               <w:rPr>
                 <w:rStyle w:val="Hyperlink"/>
@@ -356,7 +358,7 @@
                 <w:noProof/>
                 <w:webHidden/>
               </w:rPr>
-              <w:instrText xml:space="preserve"> PAGEREF _Toc503042065 \h </w:instrText>
+              <w:instrText xml:space="preserve"> PAGEREF _Toc503113293 \h </w:instrText>
             </w:r>
             <w:r>
               <w:rPr>
@@ -399,7 +401,7 @@
               <w:lang w:eastAsia="de-DE"/>
             </w:rPr>
           </w:pPr>
-          <w:hyperlink w:anchor="_Toc503042066" w:history="1">
+          <w:hyperlink w:anchor="_Toc503113294" w:history="1">
             <w:r>
               <w:rPr>
                 <w:rStyle w:val="Hyperlink"/>
@@ -426,7 +428,7 @@
                 <w:noProof/>
                 <w:webHidden/>
               </w:rPr>
-              <w:instrText xml:space="preserve"> PAGEREF _Toc503042066 \h </w:instrText>
+              <w:instrText xml:space="preserve"> PAGEREF _Toc503113294 \h </w:instrText>
             </w:r>
             <w:r>
               <w:rPr>
@@ -468,7 +470,7 @@
               <w:noProof/>
             </w:rPr>
           </w:pPr>
-          <w:hyperlink w:anchor="_Toc503042067" w:history="1">
+          <w:hyperlink w:anchor="_Toc503113295" w:history="1">
             <w:r>
               <w:rPr>
                 <w:rStyle w:val="Hyperlink"/>
@@ -495,7 +497,7 @@
                 <w:noProof/>
                 <w:webHidden/>
               </w:rPr>
-              <w:instrText xml:space="preserve"> PAGEREF _Toc503042067 \h </w:instrText>
+              <w:instrText xml:space="preserve"> PAGEREF _Toc503113295 \h </w:instrText>
             </w:r>
             <w:r>
               <w:rPr>
@@ -537,7 +539,7 @@
               <w:noProof/>
             </w:rPr>
           </w:pPr>
-          <w:hyperlink w:anchor="_Toc503042068" w:history="1">
+          <w:hyperlink w:anchor="_Toc503113296" w:history="1">
             <w:r>
               <w:rPr>
                 <w:rStyle w:val="Hyperlink"/>
@@ -564,7 +566,7 @@
                 <w:noProof/>
                 <w:webHidden/>
               </w:rPr>
-              <w:instrText xml:space="preserve"> PAGEREF _Toc503042068 \h </w:instrText>
+              <w:instrText xml:space="preserve"> PAGEREF _Toc503113296 \h </w:instrText>
             </w:r>
             <w:r>
               <w:rPr>
@@ -606,7 +608,7 @@
               <w:noProof/>
             </w:rPr>
           </w:pPr>
-          <w:hyperlink w:anchor="_Toc503042069" w:history="1">
+          <w:hyperlink w:anchor="_Toc503113297" w:history="1">
             <w:r>
               <w:rPr>
                 <w:rStyle w:val="Hyperlink"/>
@@ -633,7 +635,7 @@
                 <w:noProof/>
                 <w:webHidden/>
               </w:rPr>
-              <w:instrText xml:space="preserve"> PAGEREF _Toc503042069 \h </w:instrText>
+              <w:instrText xml:space="preserve"> PAGEREF _Toc503113297 \h </w:instrText>
             </w:r>
             <w:r>
               <w:rPr>
@@ -675,7 +677,7 @@
               <w:noProof/>
             </w:rPr>
           </w:pPr>
-          <w:hyperlink w:anchor="_Toc503042070" w:history="1">
+          <w:hyperlink w:anchor="_Toc503113298" w:history="1">
             <w:r>
               <w:rPr>
                 <w:rStyle w:val="Hyperlink"/>
@@ -702,7 +704,7 @@
                 <w:noProof/>
                 <w:webHidden/>
               </w:rPr>
-              <w:instrText xml:space="preserve"> PAGEREF _Toc503042070 \h </w:instrText>
+              <w:instrText xml:space="preserve"> PAGEREF _Toc503113298 \h </w:instrText>
             </w:r>
             <w:r>
               <w:rPr>
@@ -744,7 +746,7 @@
               <w:noProof/>
             </w:rPr>
           </w:pPr>
-          <w:hyperlink w:anchor="_Toc503042071" w:history="1">
+          <w:hyperlink w:anchor="_Toc503113299" w:history="1">
             <w:r>
               <w:rPr>
                 <w:rStyle w:val="Hyperlink"/>
@@ -771,7 +773,7 @@
                 <w:noProof/>
                 <w:webHidden/>
               </w:rPr>
-              <w:instrText xml:space="preserve"> PAGEREF _Toc503042071 \h </w:instrText>
+              <w:instrText xml:space="preserve"> PAGEREF _Toc503113299 \h </w:instrText>
             </w:r>
             <w:r>
               <w:rPr>
@@ -813,7 +815,7 @@
               <w:noProof/>
             </w:rPr>
           </w:pPr>
-          <w:hyperlink w:anchor="_Toc503042072" w:history="1">
+          <w:hyperlink w:anchor="_Toc503113300" w:history="1">
             <w:r>
               <w:rPr>
                 <w:rStyle w:val="Hyperlink"/>
@@ -840,7 +842,7 @@
                 <w:noProof/>
                 <w:webHidden/>
               </w:rPr>
-              <w:instrText xml:space="preserve"> PAGEREF _Toc503042072 \h </w:instrText>
+              <w:instrText xml:space="preserve"> PAGEREF _Toc503113300 \h </w:instrText>
             </w:r>
             <w:r>
               <w:rPr>
@@ -882,7 +884,7 @@
               <w:noProof/>
             </w:rPr>
           </w:pPr>
-          <w:hyperlink w:anchor="_Toc503042073" w:history="1">
+          <w:hyperlink w:anchor="_Toc503113301" w:history="1">
             <w:r>
               <w:rPr>
                 <w:rStyle w:val="Hyperlink"/>
@@ -909,7 +911,7 @@
                 <w:noProof/>
                 <w:webHidden/>
               </w:rPr>
-              <w:instrText xml:space="preserve"> PAGEREF _Toc503042073 \h </w:instrText>
+              <w:instrText xml:space="preserve"> PAGEREF _Toc503113301 \h </w:instrText>
             </w:r>
             <w:r>
               <w:rPr>
@@ -951,7 +953,7 @@
               <w:noProof/>
             </w:rPr>
           </w:pPr>
-          <w:hyperlink w:anchor="_Toc503042074" w:history="1">
+          <w:hyperlink w:anchor="_Toc503113302" w:history="1">
             <w:r>
               <w:rPr>
                 <w:rStyle w:val="Hyperlink"/>
@@ -978,7 +980,7 @@
                 <w:noProof/>
                 <w:webHidden/>
               </w:rPr>
-              <w:instrText xml:space="preserve"> PAGEREF _Toc503042074 \h </w:instrText>
+              <w:instrText xml:space="preserve"> PAGEREF _Toc503113302 \h </w:instrText>
             </w:r>
             <w:r>
               <w:rPr>
@@ -1020,7 +1022,7 @@
               <w:noProof/>
             </w:rPr>
           </w:pPr>
-          <w:hyperlink w:anchor="_Toc503042075" w:history="1">
+          <w:hyperlink w:anchor="_Toc503113303" w:history="1">
             <w:r>
               <w:rPr>
                 <w:rStyle w:val="Hyperlink"/>
@@ -1047,7 +1049,7 @@
                 <w:noProof/>
                 <w:webHidden/>
               </w:rPr>
-              <w:instrText xml:space="preserve"> PAGEREF _Toc503042075 \h </w:instrText>
+              <w:instrText xml:space="preserve"> PAGEREF _Toc503113303 \h </w:instrText>
             </w:r>
             <w:r>
               <w:rPr>
@@ -1089,7 +1091,7 @@
               <w:noProof/>
             </w:rPr>
           </w:pPr>
-          <w:hyperlink w:anchor="_Toc503042076" w:history="1">
+          <w:hyperlink w:anchor="_Toc503113304" w:history="1">
             <w:r>
               <w:rPr>
                 <w:rStyle w:val="Hyperlink"/>
@@ -1116,7 +1118,7 @@
                 <w:noProof/>
                 <w:webHidden/>
               </w:rPr>
-              <w:instrText xml:space="preserve"> PAGEREF _Toc503042076 \h </w:instrText>
+              <w:instrText xml:space="preserve"> PAGEREF _Toc503113304 \h </w:instrText>
             </w:r>
             <w:r>
               <w:rPr>
@@ -1158,7 +1160,7 @@
               <w:noProof/>
             </w:rPr>
           </w:pPr>
-          <w:hyperlink w:anchor="_Toc503042077" w:history="1">
+          <w:hyperlink w:anchor="_Toc503113305" w:history="1">
             <w:r>
               <w:rPr>
                 <w:rStyle w:val="Hyperlink"/>
@@ -1185,7 +1187,7 @@
                 <w:noProof/>
                 <w:webHidden/>
               </w:rPr>
-              <w:instrText xml:space="preserve"> PAGEREF _Toc503042077 \h </w:instrText>
+              <w:instrText xml:space="preserve"> PAGEREF _Toc503113305 \h </w:instrText>
             </w:r>
             <w:r>
               <w:rPr>
@@ -1227,7 +1229,7 @@
               <w:noProof/>
             </w:rPr>
           </w:pPr>
-          <w:hyperlink w:anchor="_Toc503042078" w:history="1">
+          <w:hyperlink w:anchor="_Toc503113306" w:history="1">
             <w:r>
               <w:rPr>
                 <w:rStyle w:val="Hyperlink"/>
@@ -1254,7 +1256,7 @@
                 <w:noProof/>
                 <w:webHidden/>
               </w:rPr>
-              <w:instrText xml:space="preserve"> PAGEREF _Toc503042078 \h </w:instrText>
+              <w:instrText xml:space="preserve"> PAGEREF _Toc503113306 \h </w:instrText>
             </w:r>
             <w:r>
               <w:rPr>
@@ -1296,7 +1298,7 @@
               <w:noProof/>
             </w:rPr>
           </w:pPr>
-          <w:hyperlink w:anchor="_Toc503042079" w:history="1">
+          <w:hyperlink w:anchor="_Toc503113307" w:history="1">
             <w:r>
               <w:rPr>
                 <w:rStyle w:val="Hyperlink"/>
@@ -1323,7 +1325,7 @@
                 <w:noProof/>
                 <w:webHidden/>
               </w:rPr>
-              <w:instrText xml:space="preserve"> PAGEREF _Toc503042079 \h </w:instrText>
+              <w:instrText xml:space="preserve"> PAGEREF _Toc503113307 \h </w:instrText>
             </w:r>
             <w:r>
               <w:rPr>
@@ -1365,7 +1367,7 @@
               <w:noProof/>
             </w:rPr>
           </w:pPr>
-          <w:hyperlink w:anchor="_Toc503042080" w:history="1">
+          <w:hyperlink w:anchor="_Toc503113308" w:history="1">
             <w:r>
               <w:rPr>
                 <w:rStyle w:val="Hyperlink"/>
@@ -1392,7 +1394,7 @@
                 <w:noProof/>
                 <w:webHidden/>
               </w:rPr>
-              <w:instrText xml:space="preserve"> PAGEREF _Toc503042080 \h </w:instrText>
+              <w:instrText xml:space="preserve"> PAGEREF _Toc503113308 \h </w:instrText>
             </w:r>
             <w:r>
               <w:rPr>
@@ -1434,7 +1436,7 @@
               <w:noProof/>
             </w:rPr>
           </w:pPr>
-          <w:hyperlink w:anchor="_Toc503042081" w:history="1">
+          <w:hyperlink w:anchor="_Toc503113309" w:history="1">
             <w:r>
               <w:rPr>
                 <w:rStyle w:val="Hyperlink"/>
@@ -1461,7 +1463,7 @@
                 <w:noProof/>
                 <w:webHidden/>
               </w:rPr>
-              <w:instrText xml:space="preserve"> PAGEREF _Toc503042081 \h </w:instrText>
+              <w:instrText xml:space="preserve"> PAGEREF _Toc503113309 \h </w:instrText>
             </w:r>
             <w:r>
               <w:rPr>
@@ -1503,7 +1505,7 @@
               <w:noProof/>
             </w:rPr>
           </w:pPr>
-          <w:hyperlink w:anchor="_Toc503042082" w:history="1">
+          <w:hyperlink w:anchor="_Toc503113310" w:history="1">
             <w:r>
               <w:rPr>
                 <w:rStyle w:val="Hyperlink"/>
@@ -1530,7 +1532,7 @@
                 <w:noProof/>
                 <w:webHidden/>
               </w:rPr>
-              <w:instrText xml:space="preserve"> PAGEREF _Toc503042082 \h </w:instrText>
+              <w:instrText xml:space="preserve"> PAGEREF _Toc503113310 \h </w:instrText>
             </w:r>
             <w:r>
               <w:rPr>
@@ -1573,7 +1575,7 @@
               <w:lang w:eastAsia="de-DE"/>
             </w:rPr>
           </w:pPr>
-          <w:hyperlink w:anchor="_Toc503042083" w:history="1">
+          <w:hyperlink w:anchor="_Toc503113311" w:history="1">
             <w:r>
               <w:rPr>
                 <w:rStyle w:val="Hyperlink"/>
@@ -1600,7 +1602,7 @@
                 <w:noProof/>
                 <w:webHidden/>
               </w:rPr>
-              <w:instrText xml:space="preserve"> PAGEREF _Toc503042083 \h </w:instrText>
+              <w:instrText xml:space="preserve"> PAGEREF _Toc503113311 \h </w:instrText>
             </w:r>
             <w:r>
               <w:rPr>
@@ -1643,7 +1645,7 @@
               <w:lang w:eastAsia="de-DE"/>
             </w:rPr>
           </w:pPr>
-          <w:hyperlink w:anchor="_Toc503042084" w:history="1">
+          <w:hyperlink w:anchor="_Toc503113312" w:history="1">
             <w:r>
               <w:rPr>
                 <w:rStyle w:val="Hyperlink"/>
@@ -1670,7 +1672,145 @@
                 <w:noProof/>
                 <w:webHidden/>
               </w:rPr>
-              <w:instrText xml:space="preserve"> PAGEREF _Toc503042084 \h </w:instrText>
+              <w:instrText xml:space="preserve"> PAGEREF _Toc503113312 \h </w:instrText>
+            </w:r>
+            <w:r>
+              <w:rPr>
+                <w:noProof/>
+                <w:webHidden/>
+              </w:rPr>
+            </w:r>
+            <w:r>
+              <w:rPr>
+                <w:noProof/>
+                <w:webHidden/>
+              </w:rPr>
+              <w:fldChar w:fldCharType="separate"/>
+            </w:r>
+            <w:r>
+              <w:rPr>
+                <w:noProof/>
+                <w:webHidden/>
+              </w:rPr>
+              <w:t>8</w:t>
+            </w:r>
+            <w:r>
+              <w:rPr>
+                <w:noProof/>
+                <w:webHidden/>
+              </w:rPr>
+              <w:fldChar w:fldCharType="end"/>
+            </w:r>
+          </w:hyperlink>
+        </w:p>
+        <w:p>
+          <w:pPr>
+            <w:pStyle w:val="Verzeichnis2"/>
+            <w:tabs>
+              <w:tab w:val="right" w:leader="dot" w:pos="9062"/>
+            </w:tabs>
+            <w:rPr>
+              <w:rFonts w:cstheme="minorBidi"/>
+              <w:noProof/>
+            </w:rPr>
+          </w:pPr>
+          <w:hyperlink w:anchor="_Toc503113313" w:history="1">
+            <w:r>
+              <w:rPr>
+                <w:rStyle w:val="Hyperlink"/>
+                <w:noProof/>
+              </w:rPr>
+              <w:t>Software Version 1:</w:t>
+            </w:r>
+            <w:r>
+              <w:rPr>
+                <w:noProof/>
+                <w:webHidden/>
+              </w:rPr>
+              <w:tab/>
+            </w:r>
+            <w:r>
+              <w:rPr>
+                <w:noProof/>
+                <w:webHidden/>
+              </w:rPr>
+              <w:fldChar w:fldCharType="begin"/>
+            </w:r>
+            <w:r>
+              <w:rPr>
+                <w:noProof/>
+                <w:webHidden/>
+              </w:rPr>
+              <w:instrText xml:space="preserve"> PAGEREF _Toc503113313 \h </w:instrText>
+            </w:r>
+            <w:r>
+              <w:rPr>
+                <w:noProof/>
+                <w:webHidden/>
+              </w:rPr>
+            </w:r>
+            <w:r>
+              <w:rPr>
+                <w:noProof/>
+                <w:webHidden/>
+              </w:rPr>
+              <w:fldChar w:fldCharType="separate"/>
+            </w:r>
+            <w:r>
+              <w:rPr>
+                <w:noProof/>
+                <w:webHidden/>
+              </w:rPr>
+              <w:t>8</w:t>
+            </w:r>
+            <w:r>
+              <w:rPr>
+                <w:noProof/>
+                <w:webHidden/>
+              </w:rPr>
+              <w:fldChar w:fldCharType="end"/>
+            </w:r>
+          </w:hyperlink>
+        </w:p>
+        <w:p>
+          <w:pPr>
+            <w:pStyle w:val="Verzeichnis2"/>
+            <w:tabs>
+              <w:tab w:val="right" w:leader="dot" w:pos="9062"/>
+            </w:tabs>
+            <w:rPr>
+              <w:rFonts w:cstheme="minorBidi"/>
+              <w:noProof/>
+            </w:rPr>
+          </w:pPr>
+          <w:hyperlink w:anchor="_Toc503113314" w:history="1">
+            <w:r>
+              <w:rPr>
+                <w:rStyle w:val="Hyperlink"/>
+                <w:noProof/>
+              </w:rPr>
+              <w:t>Software Version 2:</w:t>
+            </w:r>
+            <w:r>
+              <w:rPr>
+                <w:noProof/>
+                <w:webHidden/>
+              </w:rPr>
+              <w:tab/>
+            </w:r>
+            <w:r>
+              <w:rPr>
+                <w:noProof/>
+                <w:webHidden/>
+              </w:rPr>
+              <w:fldChar w:fldCharType="begin"/>
+            </w:r>
+            <w:r>
+              <w:rPr>
+                <w:noProof/>
+                <w:webHidden/>
+              </w:rPr>
+              <w:instrText xml:space="preserve"> PAGEREF _Toc503113314 \h </w:instrText>
             </w:r>
             <w:r>
               <w:rPr>
@@ -1713,7 +1853,7 @@
               <w:lang w:eastAsia="de-DE"/>
             </w:rPr>
           </w:pPr>
-          <w:hyperlink w:anchor="_Toc503042085" w:history="1">
+          <w:hyperlink w:anchor="_Toc503113315" w:history="1">
             <w:r>
               <w:rPr>
                 <w:rStyle w:val="Hyperlink"/>
@@ -1740,7 +1880,7 @@
                 <w:noProof/>
                 <w:webHidden/>
               </w:rPr>
-              <w:instrText xml:space="preserve"> PAGEREF _Toc503042085 \h </w:instrText>
+              <w:instrText xml:space="preserve"> PAGEREF _Toc503113315 \h </w:instrText>
             </w:r>
             <w:r>
               <w:rPr>
@@ -1782,7 +1922,7 @@
               <w:noProof/>
             </w:rPr>
           </w:pPr>
-          <w:hyperlink w:anchor="_Toc503042086" w:history="1">
+          <w:hyperlink w:anchor="_Toc503113316" w:history="1">
             <w:r>
               <w:rPr>
                 <w:rStyle w:val="Hyperlink"/>
@@ -1809,7 +1949,7 @@
                 <w:noProof/>
                 <w:webHidden/>
               </w:rPr>
-              <w:instrText xml:space="preserve"> PAGEREF _Toc503042086 \h </w:instrText>
+              <w:instrText xml:space="preserve"> PAGEREF _Toc503113316 \h </w:instrText>
             </w:r>
             <w:r>
               <w:rPr>
@@ -1851,7 +1991,7 @@
               <w:noProof/>
             </w:rPr>
           </w:pPr>
-          <w:hyperlink w:anchor="_Toc503042087" w:history="1">
+          <w:hyperlink w:anchor="_Toc503113317" w:history="1">
             <w:r>
               <w:rPr>
                 <w:rStyle w:val="Hyperlink"/>
@@ -1878,7 +2018,7 @@
                 <w:noProof/>
                 <w:webHidden/>
               </w:rPr>
-              <w:instrText xml:space="preserve"> PAGEREF _Toc503042087 \h </w:instrText>
+              <w:instrText xml:space="preserve"> PAGEREF _Toc503113317 \h </w:instrText>
             </w:r>
             <w:r>
               <w:rPr>
@@ -1920,7 +2060,7 @@
               <w:noProof/>
             </w:rPr>
           </w:pPr>
-          <w:hyperlink w:anchor="_Toc503042088" w:history="1">
+          <w:hyperlink w:anchor="_Toc503113318" w:history="1">
             <w:r>
               <w:rPr>
                 <w:rStyle w:val="Hyperlink"/>
@@ -1947,7 +2087,7 @@
                 <w:noProof/>
                 <w:webHidden/>
               </w:rPr>
-              <w:instrText xml:space="preserve"> PAGEREF _Toc503042088 \h </w:instrText>
+              <w:instrText xml:space="preserve"> PAGEREF _Toc503113318 \h </w:instrText>
             </w:r>
             <w:r>
               <w:rPr>
@@ -1989,7 +2129,7 @@
               <w:noProof/>
             </w:rPr>
           </w:pPr>
-          <w:hyperlink w:anchor="_Toc503042089" w:history="1">
+          <w:hyperlink w:anchor="_Toc503113319" w:history="1">
             <w:r>
               <w:rPr>
                 <w:rStyle w:val="Hyperlink"/>
@@ -2016,7 +2156,7 @@
                 <w:noProof/>
                 <w:webHidden/>
               </w:rPr>
-              <w:instrText xml:space="preserve"> PAGEREF _Toc503042089 \h </w:instrText>
+              <w:instrText xml:space="preserve"> PAGEREF _Toc503113319 \h </w:instrText>
             </w:r>
             <w:r>
               <w:rPr>
@@ -2059,7 +2199,7 @@
               <w:lang w:eastAsia="de-DE"/>
             </w:rPr>
           </w:pPr>
-          <w:hyperlink w:anchor="_Toc503042090" w:history="1">
+          <w:hyperlink w:anchor="_Toc503113320" w:history="1">
             <w:r>
               <w:rPr>
                 <w:rStyle w:val="Hyperlink"/>
@@ -2086,7 +2226,7 @@
                 <w:noProof/>
                 <w:webHidden/>
               </w:rPr>
-              <w:instrText xml:space="preserve"> PAGEREF _Toc503042090 \h </w:instrText>
+              <w:instrText xml:space="preserve"> PAGEREF _Toc503113320 \h </w:instrText>
             </w:r>
             <w:r>
               <w:rPr>
@@ -2129,7 +2269,7 @@
               <w:lang w:eastAsia="de-DE"/>
             </w:rPr>
           </w:pPr>
-          <w:hyperlink w:anchor="_Toc503042091" w:history="1">
+          <w:hyperlink w:anchor="_Toc503113321" w:history="1">
             <w:r>
               <w:rPr>
                 <w:rStyle w:val="Hyperlink"/>
@@ -2156,7 +2296,7 @@
                 <w:noProof/>
                 <w:webHidden/>
               </w:rPr>
-              <w:instrText xml:space="preserve"> PAGEREF _Toc503042091 \h </w:instrText>
+              <w:instrText xml:space="preserve"> PAGEREF _Toc503113321 \h </w:instrText>
             </w:r>
             <w:r>
               <w:rPr>
@@ -2198,8 +2338,6 @@
         </w:p>
       </w:sdtContent>
     </w:sdt>
-    <w:p/>
-    <w:p/>
     <w:p/>
     <w:p/>
     <w:p>
@@ -2335,7 +2473,7 @@
       <w:pPr>
         <w:pStyle w:val="berschrift1"/>
       </w:pPr>
-      <w:bookmarkStart w:id="0" w:name="_Toc503042062"/>
+      <w:bookmarkStart w:id="0" w:name="_Toc503113290"/>
       <w:r>
         <w:lastRenderedPageBreak/>
         <w:t>Einführung</w:t>
@@ -2346,7 +2484,7 @@
       <w:pPr>
         <w:pStyle w:val="berschrift2"/>
       </w:pPr>
-      <w:bookmarkStart w:id="1" w:name="_Toc503042063"/>
+      <w:bookmarkStart w:id="1" w:name="_Toc503113291"/>
       <w:r>
         <w:t>Problemstellung und Umstände</w:t>
       </w:r>
@@ -2372,7 +2510,7 @@
       <w:pPr>
         <w:pStyle w:val="berschrift2"/>
       </w:pPr>
-      <w:bookmarkStart w:id="2" w:name="_Toc503042064"/>
+      <w:bookmarkStart w:id="2" w:name="_Toc503113292"/>
       <w:r>
         <w:t>Unsere Lösung für diese Problematik</w:t>
       </w:r>
@@ -2388,7 +2526,7 @@
       <w:pPr>
         <w:pStyle w:val="berschrift1"/>
       </w:pPr>
-      <w:bookmarkStart w:id="3" w:name="_Toc503042065"/>
+      <w:bookmarkStart w:id="3" w:name="_Toc503113293"/>
       <w:r>
         <w:t>Art und Weise des Vorgehens</w:t>
       </w:r>
@@ -2438,7 +2576,7 @@
       <w:pPr>
         <w:pStyle w:val="berschrift1"/>
       </w:pPr>
-      <w:bookmarkStart w:id="4" w:name="_Toc503042066"/>
+      <w:bookmarkStart w:id="4" w:name="_Toc503113294"/>
       <w:r>
         <w:lastRenderedPageBreak/>
         <w:t>Umsetzung</w:t>
@@ -2449,7 +2587,7 @@
       <w:pPr>
         <w:pStyle w:val="berschrift2"/>
       </w:pPr>
-      <w:bookmarkStart w:id="5" w:name="_Toc503042067"/>
+      <w:bookmarkStart w:id="5" w:name="_Toc503113295"/>
       <w:r>
         <w:t>Das Entwickeln eines Roboters</w:t>
       </w:r>
@@ -2464,7 +2602,7 @@
       <w:pPr>
         <w:pStyle w:val="berschrift3"/>
       </w:pPr>
-      <w:bookmarkStart w:id="6" w:name="_Toc503042068"/>
+      <w:bookmarkStart w:id="6" w:name="_Toc503113296"/>
       <w:r>
         <w:t>Prototyp 1:</w:t>
       </w:r>
@@ -2479,7 +2617,7 @@
       <w:pPr>
         <w:pStyle w:val="berschrift3"/>
       </w:pPr>
-      <w:bookmarkStart w:id="7" w:name="_Toc503042069"/>
+      <w:bookmarkStart w:id="7" w:name="_Toc503113297"/>
       <w:r>
         <w:t>Prototyp 2:</w:t>
       </w:r>
@@ -2494,7 +2632,7 @@
       <w:pPr>
         <w:pStyle w:val="berschrift3"/>
       </w:pPr>
-      <w:bookmarkStart w:id="8" w:name="_Toc503042070"/>
+      <w:bookmarkStart w:id="8" w:name="_Toc503113298"/>
       <w:r>
         <w:t>Prototyp 3:</w:t>
       </w:r>
@@ -2509,7 +2647,7 @@
       <w:pPr>
         <w:pStyle w:val="berschrift3"/>
       </w:pPr>
-      <w:bookmarkStart w:id="9" w:name="_Toc503042071"/>
+      <w:bookmarkStart w:id="9" w:name="_Toc503113299"/>
       <w:r>
         <w:t>Prototyp 4:</w:t>
       </w:r>
@@ -2531,6 +2669,10 @@
         <w:keepNext/>
       </w:pPr>
       <w:r>
+        <w:rPr>
+          <w:noProof/>
+          <w:lang w:eastAsia="de-DE"/>
+        </w:rPr>
         <w:lastRenderedPageBreak/>
         <w:drawing>
           <wp:inline distT="0" distB="0" distL="0" distR="0" wp14:anchorId="2B232636" wp14:editId="7E7DC1A0">
@@ -2577,42 +2719,36 @@
       <w:r>
         <w:t xml:space="preserve">Abb. </w:t>
       </w:r>
-      <w:r>
-        <w:fldChar w:fldCharType="begin"/>
-      </w:r>
-      <w:r>
-        <w:instrText xml:space="preserve"> SEQ Abb. \* ARABIC </w:instrText>
-      </w:r>
-      <w:r>
-        <w:fldChar w:fldCharType="separate"/>
-      </w:r>
+      <w:fldSimple w:instr=" SEQ Abb. \* ARABIC ">
+        <w:r>
+          <w:rPr>
+            <w:noProof/>
+          </w:rPr>
+          <w:t>1</w:t>
+        </w:r>
+      </w:fldSimple>
+      <w:r>
+        <w:t>: Ausschnitt aus der Programmierung des 4. Prototyps</w:t>
+      </w:r>
+      <w:bookmarkEnd w:id="10"/>
+    </w:p>
+    <w:p/>
+    <w:p>
+      <w:pPr>
+        <w:pStyle w:val="berschrift3"/>
+      </w:pPr>
+      <w:bookmarkStart w:id="11" w:name="_Toc503113300"/>
+      <w:r>
+        <w:t>Prototyp 5:</w:t>
+      </w:r>
+      <w:bookmarkEnd w:id="11"/>
+    </w:p>
+    <w:p>
       <w:r>
         <w:rPr>
           <w:noProof/>
+          <w:lang w:eastAsia="de-DE"/>
         </w:rPr>
-        <w:t>1</w:t>
-      </w:r>
-      <w:r>
-        <w:fldChar w:fldCharType="end"/>
-      </w:r>
-      <w:r>
-        <w:t>: Ausschnitt aus der Programmierung des 4. Prototyps</w:t>
-      </w:r>
-      <w:bookmarkEnd w:id="10"/>
-    </w:p>
-    <w:p/>
-    <w:p>
-      <w:pPr>
-        <w:pStyle w:val="berschrift3"/>
-      </w:pPr>
-      <w:bookmarkStart w:id="11" w:name="_Toc503042072"/>
-      <w:r>
-        <w:t>Prototyp 5:</w:t>
-      </w:r>
-      <w:bookmarkEnd w:id="11"/>
-    </w:p>
-    <w:p>
-      <w:r>
         <w:drawing>
           <wp:anchor distT="0" distB="0" distL="114300" distR="114300" simplePos="0" relativeHeight="251661312" behindDoc="1" locked="0" layoutInCell="1" allowOverlap="1" wp14:anchorId="7A6A4D10" wp14:editId="5B1B5353">
             <wp:simplePos x="0" y="0"/>
@@ -2620,7 +2756,7 @@
               <wp:posOffset>-95250</wp:posOffset>
             </wp:positionH>
             <wp:positionV relativeFrom="paragraph">
-              <wp:posOffset>1470660</wp:posOffset>
+              <wp:posOffset>1546225</wp:posOffset>
             </wp:positionV>
             <wp:extent cx="1981200" cy="534035"/>
             <wp:effectExtent l="0" t="0" r="0" b="0"/>
@@ -2681,16 +2817,90 @@
         <w:t>Um die Genauigkeit, welche den 4. Prototypen zum Scheitern gebracht hatte, zu verbessern, entschieden wir uns, das seit dem 2. Prototypen nahezu gleich gebliebene Fahrgerüst vollständig neu zu konstruieren und eine Lenkung einzubauen. Außerdem brachten wir nun zwei Infrarot-Sensoren an, welche beide die Distanz zur Fernbedienung bestimmen sollten. Anhand der beiden Distanzen und der Distanz der Sensoren zum Mittelpunkt des Roboters lassen sich mithilfe der Vektorrechnung zwei Schnittpunkte berechnen, wobei der im positiven Bereich liegende Schnittpunkt der Position der Person in einem Koordinatensystem entspricht. Dazu verwendeten wir ein Programm auf Basis der folgenden Terme:</w:t>
       </w:r>
     </w:p>
-    <w:p>
-      <w:r>
+    <w:p/>
+    <w:p>
+      <w:pPr>
+        <w:rPr>
+          <w:noProof/>
+          <w:lang w:eastAsia="de-DE"/>
+        </w:rPr>
+      </w:pPr>
+      <w:r>
+        <w:rPr>
+          <w:noProof/>
+          <w:lang w:eastAsia="de-DE"/>
+        </w:rPr>
         <w:drawing>
-          <wp:anchor distT="0" distB="0" distL="114300" distR="114300" simplePos="0" relativeHeight="251660288" behindDoc="1" locked="0" layoutInCell="1" allowOverlap="1" wp14:anchorId="09320F8D" wp14:editId="608B4E11">
+          <wp:anchor distT="0" distB="0" distL="114300" distR="114300" simplePos="0" relativeHeight="251659264" behindDoc="1" locked="0" layoutInCell="1" allowOverlap="1" wp14:anchorId="759C3209" wp14:editId="04388619">
+            <wp:simplePos x="0" y="0"/>
+            <wp:positionH relativeFrom="column">
+              <wp:posOffset>1329055</wp:posOffset>
+            </wp:positionH>
+            <wp:positionV relativeFrom="paragraph">
+              <wp:posOffset>220980</wp:posOffset>
+            </wp:positionV>
+            <wp:extent cx="1152525" cy="447675"/>
+            <wp:effectExtent l="0" t="0" r="9525" b="9525"/>
+            <wp:wrapTight wrapText="bothSides">
+              <wp:wrapPolygon edited="0">
+                <wp:start x="0" y="0"/>
+                <wp:lineTo x="0" y="21140"/>
+                <wp:lineTo x="21421" y="21140"/>
+                <wp:lineTo x="21421" y="0"/>
+                <wp:lineTo x="0" y="0"/>
+              </wp:wrapPolygon>
+            </wp:wrapTight>
+            <wp:docPr id="5" name="Grafik 5"/>
+            <wp:cNvGraphicFramePr>
+              <a:graphicFrameLocks xmlns:a="http://schemas.openxmlformats.org/drawingml/2006/main" noChangeAspect="1"/>
+            </wp:cNvGraphicFramePr>
+            <a:graphic xmlns:a="http://schemas.openxmlformats.org/drawingml/2006/main">
+              <a:graphicData uri="http://schemas.openxmlformats.org/drawingml/2006/picture">
+                <pic:pic xmlns:pic="http://schemas.openxmlformats.org/drawingml/2006/picture">
+                  <pic:nvPicPr>
+                    <pic:cNvPr id="1" name=""/>
+                    <pic:cNvPicPr/>
+                  </pic:nvPicPr>
+                  <pic:blipFill>
+                    <a:blip r:embed="rId11">
+                      <a:extLst>
+                        <a:ext uri="{28A0092B-C50C-407E-A947-70E740481C1C}">
+                          <a14:useLocalDpi xmlns:a14="http://schemas.microsoft.com/office/drawing/2010/main" val="0"/>
+                        </a:ext>
+                      </a:extLst>
+                    </a:blip>
+                    <a:stretch>
+                      <a:fillRect/>
+                    </a:stretch>
+                  </pic:blipFill>
+                  <pic:spPr>
+                    <a:xfrm>
+                      <a:off x="0" y="0"/>
+                      <a:ext cx="1152525" cy="447675"/>
+                    </a:xfrm>
+                    <a:prstGeom prst="rect">
+                      <a:avLst/>
+                    </a:prstGeom>
+                  </pic:spPr>
+                </pic:pic>
+              </a:graphicData>
+            </a:graphic>
+          </wp:anchor>
+        </w:drawing>
+      </w:r>
+      <w:r>
+        <w:rPr>
+          <w:noProof/>
+          <w:lang w:eastAsia="de-DE"/>
+        </w:rPr>
+        <w:drawing>
+          <wp:anchor distT="0" distB="0" distL="114300" distR="114300" simplePos="0" relativeHeight="251660288" behindDoc="1" locked="0" layoutInCell="1" allowOverlap="1" wp14:anchorId="51145C07" wp14:editId="151B4BCB">
             <wp:simplePos x="0" y="0"/>
             <wp:positionH relativeFrom="margin">
-              <wp:posOffset>-57150</wp:posOffset>
+              <wp:posOffset>-47625</wp:posOffset>
             </wp:positionH>
             <wp:positionV relativeFrom="paragraph">
-              <wp:posOffset>281305</wp:posOffset>
+              <wp:posOffset>195580</wp:posOffset>
             </wp:positionV>
             <wp:extent cx="1285875" cy="619125"/>
             <wp:effectExtent l="0" t="0" r="9525" b="9525"/>
@@ -2715,7 +2925,7 @@
                     <pic:cNvPicPr/>
                   </pic:nvPicPr>
                   <pic:blipFill>
-                    <a:blip r:embed="rId11">
+                    <a:blip r:embed="rId12">
                       <a:extLst>
                         <a:ext uri="{28A0092B-C50C-407E-A947-70E740481C1C}">
                           <a14:useLocalDpi xmlns:a14="http://schemas.microsoft.com/office/drawing/2010/main" val="0"/>
@@ -2747,73 +2957,6 @@
           </wp:anchor>
         </w:drawing>
       </w:r>
-    </w:p>
-    <w:p>
-      <w:pPr>
-        <w:rPr>
-          <w:noProof/>
-          <w:lang w:eastAsia="de-DE"/>
-        </w:rPr>
-      </w:pPr>
-      <w:r>
-        <w:drawing>
-          <wp:anchor distT="0" distB="0" distL="114300" distR="114300" simplePos="0" relativeHeight="251659264" behindDoc="1" locked="0" layoutInCell="1" allowOverlap="1" wp14:anchorId="2172E468" wp14:editId="4FB11C48">
-            <wp:simplePos x="0" y="0"/>
-            <wp:positionH relativeFrom="column">
-              <wp:posOffset>1405255</wp:posOffset>
-            </wp:positionH>
-            <wp:positionV relativeFrom="paragraph">
-              <wp:posOffset>59055</wp:posOffset>
-            </wp:positionV>
-            <wp:extent cx="1152525" cy="447675"/>
-            <wp:effectExtent l="0" t="0" r="9525" b="9525"/>
-            <wp:wrapTight wrapText="bothSides">
-              <wp:wrapPolygon edited="0">
-                <wp:start x="0" y="0"/>
-                <wp:lineTo x="0" y="21140"/>
-                <wp:lineTo x="21421" y="21140"/>
-                <wp:lineTo x="21421" y="0"/>
-                <wp:lineTo x="0" y="0"/>
-              </wp:wrapPolygon>
-            </wp:wrapTight>
-            <wp:docPr id="5" name="Grafik 5"/>
-            <wp:cNvGraphicFramePr>
-              <a:graphicFrameLocks xmlns:a="http://schemas.openxmlformats.org/drawingml/2006/main" noChangeAspect="1"/>
-            </wp:cNvGraphicFramePr>
-            <a:graphic xmlns:a="http://schemas.openxmlformats.org/drawingml/2006/main">
-              <a:graphicData uri="http://schemas.openxmlformats.org/drawingml/2006/picture">
-                <pic:pic xmlns:pic="http://schemas.openxmlformats.org/drawingml/2006/picture">
-                  <pic:nvPicPr>
-                    <pic:cNvPr id="1" name=""/>
-                    <pic:cNvPicPr/>
-                  </pic:nvPicPr>
-                  <pic:blipFill>
-                    <a:blip r:embed="rId12">
-                      <a:extLst>
-                        <a:ext uri="{28A0092B-C50C-407E-A947-70E740481C1C}">
-                          <a14:useLocalDpi xmlns:a14="http://schemas.microsoft.com/office/drawing/2010/main" val="0"/>
-                        </a:ext>
-                      </a:extLst>
-                    </a:blip>
-                    <a:stretch>
-                      <a:fillRect/>
-                    </a:stretch>
-                  </pic:blipFill>
-                  <pic:spPr>
-                    <a:xfrm>
-                      <a:off x="0" y="0"/>
-                      <a:ext cx="1152525" cy="447675"/>
-                    </a:xfrm>
-                    <a:prstGeom prst="rect">
-                      <a:avLst/>
-                    </a:prstGeom>
-                  </pic:spPr>
-                </pic:pic>
-              </a:graphicData>
-            </a:graphic>
-          </wp:anchor>
-        </w:drawing>
-      </w:r>
       <w:r>
         <w:rPr>
           <w:noProof/>
@@ -2838,10 +2981,10 @@
           <wp:anchor distT="0" distB="0" distL="114300" distR="114300" simplePos="0" relativeHeight="251662336" behindDoc="1" locked="0" layoutInCell="1" allowOverlap="1" wp14:anchorId="115B7AC3" wp14:editId="7D813446">
             <wp:simplePos x="0" y="0"/>
             <wp:positionH relativeFrom="margin">
-              <wp:posOffset>-57150</wp:posOffset>
+              <wp:posOffset>-80645</wp:posOffset>
             </wp:positionH>
-            <wp:positionV relativeFrom="paragraph">
-              <wp:posOffset>255905</wp:posOffset>
+            <wp:positionV relativeFrom="page">
+              <wp:posOffset>9591675</wp:posOffset>
             </wp:positionV>
             <wp:extent cx="5760720" cy="550545"/>
             <wp:effectExtent l="0" t="0" r="0" b="1905"/>
@@ -3087,7 +3230,7 @@
           <w:lang w:eastAsia="de-DE"/>
         </w:rPr>
       </w:pPr>
-      <w:bookmarkStart w:id="12" w:name="_Toc503042073"/>
+      <w:bookmarkStart w:id="12" w:name="_Toc503113301"/>
       <w:r>
         <w:rPr>
           <w:noProof/>
@@ -3147,7 +3290,7 @@
       <w:pPr>
         <w:pStyle w:val="berschrift2"/>
       </w:pPr>
-      <w:bookmarkStart w:id="13" w:name="_Toc503042074"/>
+      <w:bookmarkStart w:id="13" w:name="_Toc503113302"/>
       <w:r>
         <w:t>Hardware und Software des EV3</w:t>
       </w:r>
@@ -3157,7 +3300,7 @@
       <w:pPr>
         <w:pStyle w:val="berschrift3"/>
       </w:pPr>
-      <w:bookmarkStart w:id="14" w:name="_Toc503042075"/>
+      <w:bookmarkStart w:id="14" w:name="_Toc503113303"/>
       <w:r>
         <w:t>Die Hardware</w:t>
       </w:r>
@@ -3177,7 +3320,7 @@
       <w:pPr>
         <w:pStyle w:val="berschrift3"/>
       </w:pPr>
-      <w:bookmarkStart w:id="15" w:name="_Toc503042076"/>
+      <w:bookmarkStart w:id="15" w:name="_Toc503113304"/>
       <w:r>
         <w:t>Die Software</w:t>
       </w:r>
@@ -3230,14 +3373,18 @@
     </w:p>
     <w:p>
       <w:r>
+        <w:rPr>
+          <w:noProof/>
+          <w:lang w:eastAsia="de-DE"/>
+        </w:rPr>
         <w:drawing>
           <wp:anchor distT="0" distB="0" distL="114300" distR="114300" simplePos="0" relativeHeight="251663360" behindDoc="1" locked="0" layoutInCell="1" allowOverlap="1" wp14:anchorId="55CB07A2" wp14:editId="68F0BA39">
             <wp:simplePos x="0" y="0"/>
             <wp:positionH relativeFrom="margin">
-              <wp:align>left</wp:align>
+              <wp:posOffset>114300</wp:posOffset>
             </wp:positionH>
             <wp:positionV relativeFrom="page">
-              <wp:posOffset>8315325</wp:posOffset>
+              <wp:posOffset>8296275</wp:posOffset>
             </wp:positionV>
             <wp:extent cx="4267200" cy="1828800"/>
             <wp:effectExtent l="0" t="0" r="0" b="0"/>
@@ -3297,7 +3444,7 @@
       <w:pPr>
         <w:pStyle w:val="berschrift2"/>
       </w:pPr>
-      <w:bookmarkStart w:id="16" w:name="_Toc503042077"/>
+      <w:bookmarkStart w:id="16" w:name="_Toc503113305"/>
       <w:r>
         <w:lastRenderedPageBreak/>
         <w:t>Die Applikation</w:t>
@@ -3326,6 +3473,10 @@
     </w:p>
     <w:p>
       <w:r>
+        <w:rPr>
+          <w:noProof/>
+          <w:lang w:eastAsia="de-DE"/>
+        </w:rPr>
         <w:drawing>
           <wp:inline distT="0" distB="0" distL="0" distR="0" wp14:anchorId="40FFD2BB" wp14:editId="314427E7">
             <wp:extent cx="5760720" cy="1064895"/>
@@ -3367,7 +3518,7 @@
       <w:pPr>
         <w:pStyle w:val="berschrift3"/>
       </w:pPr>
-      <w:bookmarkStart w:id="17" w:name="_Toc503042078"/>
+      <w:bookmarkStart w:id="17" w:name="_Toc503113306"/>
       <w:r>
         <w:t>Verbindung Smartphone und EV3</w:t>
       </w:r>
@@ -3441,7 +3592,7 @@
       <w:pPr>
         <w:pStyle w:val="berschrift3"/>
       </w:pPr>
-      <w:bookmarkStart w:id="18" w:name="_Toc503042079"/>
+      <w:bookmarkStart w:id="18" w:name="_Toc503113307"/>
       <w:r>
         <w:t>Weitere Funktionen der Applikation</w:t>
       </w:r>
@@ -3467,6 +3618,10 @@
     </w:p>
     <w:p>
       <w:r>
+        <w:rPr>
+          <w:noProof/>
+          <w:lang w:eastAsia="de-DE"/>
+        </w:rPr>
         <w:drawing>
           <wp:anchor distT="0" distB="0" distL="114300" distR="114300" simplePos="0" relativeHeight="251665408" behindDoc="1" locked="0" layoutInCell="1" allowOverlap="1" wp14:anchorId="5AA0AFC9" wp14:editId="6184978C">
             <wp:simplePos x="0" y="0"/>
@@ -3532,6 +3687,10 @@
         </w:drawing>
       </w:r>
       <w:r>
+        <w:rPr>
+          <w:noProof/>
+          <w:lang w:eastAsia="de-DE"/>
+        </w:rPr>
         <w:drawing>
           <wp:anchor distT="0" distB="0" distL="114300" distR="114300" simplePos="0" relativeHeight="251664384" behindDoc="1" locked="0" layoutInCell="1" allowOverlap="1" wp14:anchorId="75D0FFED" wp14:editId="6DF726A0">
             <wp:simplePos x="0" y="0"/>
@@ -3606,7 +3765,7 @@
       <w:pPr>
         <w:pStyle w:val="berschrift2"/>
       </w:pPr>
-      <w:bookmarkStart w:id="19" w:name="_Toc503042080"/>
+      <w:bookmarkStart w:id="19" w:name="_Toc503113308"/>
       <w:r>
         <w:lastRenderedPageBreak/>
         <w:t>Einbindung des Microsoft Kinect Sensors v2</w:t>
@@ -3617,7 +3776,7 @@
       <w:pPr>
         <w:pStyle w:val="berschrift3"/>
       </w:pPr>
-      <w:bookmarkStart w:id="20" w:name="_Toc503042081"/>
+      <w:bookmarkStart w:id="20" w:name="_Toc503113309"/>
       <w:r>
         <w:t>Hardware</w:t>
       </w:r>
@@ -3750,6 +3909,10 @@
         <w:ind w:left="720"/>
       </w:pPr>
       <w:r>
+        <w:rPr>
+          <w:noProof/>
+          <w:lang w:eastAsia="de-DE"/>
+        </w:rPr>
         <w:drawing>
           <wp:anchor distT="0" distB="0" distL="114300" distR="114300" simplePos="0" relativeHeight="251666432" behindDoc="1" locked="0" layoutInCell="1" allowOverlap="1" wp14:anchorId="7D3E2078" wp14:editId="5370882A">
             <wp:simplePos x="0" y="0"/>
@@ -3832,38 +3995,77 @@
       <w:pPr>
         <w:pStyle w:val="berschrift3"/>
       </w:pPr>
-      <w:bookmarkStart w:id="21" w:name="_Toc503042082"/>
+      <w:bookmarkStart w:id="21" w:name="_Toc503113310"/>
       <w:r>
         <w:t>Software</w:t>
       </w:r>
-      <w:bookmarkStart w:id="22" w:name="_GoBack"/>
       <w:bookmarkEnd w:id="21"/>
-      <w:bookmarkEnd w:id="22"/>
-    </w:p>
-    <w:p>
-      <w:r>
-        <w:t xml:space="preserve">Da das von Windows für den Sensor vorgesehene </w:t>
-      </w:r>
-      <w:r>
-        <w:t>SDK</w:t>
-      </w:r>
-      <w:r>
-        <w:t xml:space="preserve"> („Software-Developement-Kit“) über eine</w:t>
-      </w:r>
-      <w:r>
-        <w:t xml:space="preserve"> Funktion zum Erkennen und Verfolgen von Personen</w:t>
-      </w:r>
-      <w:r>
-        <w:t>…</w:t>
-      </w:r>
-      <w:r>
-        <w:t xml:space="preserve"> ((</w:t>
-      </w:r>
-      <w:r>
-        <w:t>ALLES</w:t>
-      </w:r>
-      <w:r>
-        <w:t>))</w:t>
+    </w:p>
+    <w:p>
+      <w:r>
+        <w:t xml:space="preserve">Damit der Roboter einer Person folgen kann, muss er diese erkennen. </w:t>
+      </w:r>
+      <w:r>
+        <w:t xml:space="preserve">Da der Kinect-Sensor ursprünglich dazu entwickelt wurde Spiele mit Gesten, welche von ihm erkannt werden, zu steuern, verfügt das von Microsoft zur </w:t>
+      </w:r>
+      <w:r>
+        <w:t xml:space="preserve">Verfügung gestellte Kinect-SDK („Software-Developement-Kit“) </w:t>
+      </w:r>
+      <w:r>
+        <w:t xml:space="preserve">über eine Funktionalität </w:t>
+      </w:r>
+      <w:r>
+        <w:t xml:space="preserve">zum Erkennen und Verfolgen von Personen. </w:t>
+      </w:r>
+      <w:r>
+        <w:t xml:space="preserve">Weil der Sensor in einem solchen Szenario allerdings fest montiert (z.B. über dem Fernseher) ist, basiert diese Funktion </w:t>
+      </w:r>
+      <w:r>
+        <w:t>auf dem Erkennen und Auswerten von Bewegungen zwischen zwei Frames (Phasenbildern) und funktioniert daher nicht, sobald der Sensor bewegt wird</w:t>
+      </w:r>
+      <w:r>
+        <w:t>, so wie in unserem Anwendungszweck</w:t>
+      </w:r>
+      <w:r>
+        <w:t>.</w:t>
+      </w:r>
+      <w:r>
+        <w:t xml:space="preserve"> </w:t>
+      </w:r>
+    </w:p>
+    <w:p>
+      <w:r>
+        <w:t xml:space="preserve">Aus diesem Grund beschäftigten wir uns einen Großteil der Zeit damit, eine Software zu entwickeln, welche </w:t>
+      </w:r>
+      <w:r>
+        <w:t>dieselben</w:t>
+      </w:r>
+      <w:r>
+        <w:t xml:space="preserve"> Ergebnisse </w:t>
+      </w:r>
+      <w:r>
+        <w:t xml:space="preserve">zur Position einer Person </w:t>
+      </w:r>
+      <w:r>
+        <w:t>liefert, allerdings nicht auf Bewegungserkennung be</w:t>
+      </w:r>
+      <w:r>
+        <w:t>ruht.</w:t>
+      </w:r>
+      <w:r>
+        <w:t xml:space="preserve"> Im Folgenden stellen wir die zwei </w:t>
+      </w:r>
+      <w:r>
+        <w:t>wichtigsten</w:t>
+      </w:r>
+      <w:r>
+        <w:t xml:space="preserve"> Versionen vor</w:t>
+      </w:r>
+      <w:r>
+        <w:t>, wobei die zweite Version die final verwendete Version darstellt</w:t>
+      </w:r>
+      <w:r>
+        <w:t>.</w:t>
       </w:r>
     </w:p>
     <w:p>
@@ -3884,9 +4086,422 @@
     </w:p>
     <w:p>
       <w:pPr>
+        <w:pStyle w:val="berschrift5"/>
+      </w:pPr>
+      <w:r>
+        <w:lastRenderedPageBreak/>
+        <w:t>Version 1</w:t>
+      </w:r>
+      <w:r>
+        <w:t>.0</w:t>
+      </w:r>
+    </w:p>
+    <w:p>
+      <w:r>
+        <w:t>Die erste Version unserer Software gliedert sich in fünf wichtige Teile</w:t>
+      </w:r>
+      <w:r>
+        <w:t>.</w:t>
+      </w:r>
+    </w:p>
+    <w:p>
+      <w:r>
+        <w:t>Im ersten Teil, dem Setup, werden die verschiedenen Datenströme d</w:t>
+      </w:r>
+      <w:r>
+        <w:t xml:space="preserve">es Sensors aktiviert und dieser </w:t>
+      </w:r>
+      <w:r>
+        <w:t>initialisiert. Des Weiteren wird eine Verbindung mit der App auf dem Smartphone hergestellt sowie die die Bildverarbeitungsklasse initialisiert.</w:t>
+      </w:r>
+    </w:p>
+    <w:p>
+      <w:r>
+        <w:rPr>
+          <w:noProof/>
+          <w:lang w:eastAsia="de-DE"/>
+        </w:rPr>
+        <w:drawing>
+          <wp:inline distT="0" distB="0" distL="0" distR="0" wp14:anchorId="11325805" wp14:editId="22092191">
+            <wp:extent cx="5760720" cy="1468120"/>
+            <wp:effectExtent l="0" t="0" r="0" b="0"/>
+            <wp:docPr id="13" name="Grafik 13"/>
+            <wp:cNvGraphicFramePr>
+              <a:graphicFrameLocks xmlns:a="http://schemas.openxmlformats.org/drawingml/2006/main" noChangeAspect="1"/>
+            </wp:cNvGraphicFramePr>
+            <a:graphic xmlns:a="http://schemas.openxmlformats.org/drawingml/2006/main">
+              <a:graphicData uri="http://schemas.openxmlformats.org/drawingml/2006/picture">
+                <pic:pic xmlns:pic="http://schemas.openxmlformats.org/drawingml/2006/picture">
+                  <pic:nvPicPr>
+                    <pic:cNvPr id="1" name=""/>
+                    <pic:cNvPicPr/>
+                  </pic:nvPicPr>
+                  <pic:blipFill>
+                    <a:blip r:embed="rId21"/>
+                    <a:stretch>
+                      <a:fillRect/>
+                    </a:stretch>
+                  </pic:blipFill>
+                  <pic:spPr>
+                    <a:xfrm>
+                      <a:off x="0" y="0"/>
+                      <a:ext cx="5760720" cy="1468120"/>
+                    </a:xfrm>
+                    <a:prstGeom prst="rect">
+                      <a:avLst/>
+                    </a:prstGeom>
+                  </pic:spPr>
+                </pic:pic>
+              </a:graphicData>
+            </a:graphic>
+          </wp:inline>
+        </w:drawing>
+      </w:r>
+    </w:p>
+    <w:p>
+      <w:r>
+        <w:t>Zu Beginn des zweiten Teils wird der Besitzer des Roboters dazu aufgefordert sich langsam im Kreis zu drehen. Dabei werden in Intervallen von 1,875 Sekunden insgesamt acht Bilder aufgenommen. Um keine Objekte im Hintergrund, sondern die Person zu verfolgen, wird der Hintergrund dieser Bilder anhand der Tiefendaten entfernt, sodass nur noch die Person auf dem Bild verbleibt. Die verarbeiteten Bilder werden in einem Array gespeichert und in dieser Form an die Klasse zur Bildverarbeitung übergeben. Diese extrahiert aus den Bildern auf Basis des SURF-Algorithmus (eng. „</w:t>
+      </w:r>
+      <w:r>
+        <w:rPr>
+          <w:b/>
+          <w:bCs/>
+        </w:rPr>
+        <w:t>S</w:t>
+      </w:r>
+      <w:r>
+        <w:t xml:space="preserve">peeded </w:t>
+      </w:r>
+      <w:r>
+        <w:rPr>
+          <w:b/>
+          <w:bCs/>
+        </w:rPr>
+        <w:t>U</w:t>
+      </w:r>
+      <w:r>
+        <w:t xml:space="preserve">p </w:t>
+      </w:r>
+      <w:r>
+        <w:rPr>
+          <w:b/>
+          <w:bCs/>
+        </w:rPr>
+        <w:t>R</w:t>
+      </w:r>
+      <w:r>
+        <w:t xml:space="preserve">obust </w:t>
+      </w:r>
+      <w:r>
+        <w:rPr>
+          <w:b/>
+          <w:bCs/>
+        </w:rPr>
+        <w:t>F</w:t>
+      </w:r>
+      <w:r>
+        <w:t>eatures“) sämtliche Erkennungsmerkmale des Bildes, welche sich aus Ecken, Kanten und Farbdifferenzen zusammensetzen. Diese werden zwischen zwischengespeichert, um sie zur Wiedererkennung der Person zu verwenden.</w:t>
+      </w:r>
+    </w:p>
+    <w:p>
+      <w:r>
+        <w:rPr>
+          <w:noProof/>
+          <w:lang w:eastAsia="de-DE"/>
+        </w:rPr>
+        <w:drawing>
+          <wp:inline distT="0" distB="0" distL="0" distR="0" wp14:anchorId="0C24C2A4" wp14:editId="649A03E5">
+            <wp:extent cx="5751195" cy="1974850"/>
+            <wp:effectExtent l="0" t="0" r="1905" b="6350"/>
+            <wp:docPr id="14" name="Grafik 14"/>
+            <wp:cNvGraphicFramePr>
+              <a:graphicFrameLocks xmlns:a="http://schemas.openxmlformats.org/drawingml/2006/main" noChangeAspect="1"/>
+            </wp:cNvGraphicFramePr>
+            <a:graphic xmlns:a="http://schemas.openxmlformats.org/drawingml/2006/main">
+              <a:graphicData uri="http://schemas.openxmlformats.org/drawingml/2006/picture">
+                <pic:pic xmlns:pic="http://schemas.openxmlformats.org/drawingml/2006/picture">
+                  <pic:nvPicPr>
+                    <pic:cNvPr id="1" name=""/>
+                    <pic:cNvPicPr/>
+                  </pic:nvPicPr>
+                  <pic:blipFill rotWithShape="1">
+                    <a:blip r:embed="rId22"/>
+                    <a:srcRect l="166"/>
+                    <a:stretch/>
+                  </pic:blipFill>
+                  <pic:spPr bwMode="auto">
+                    <a:xfrm>
+                      <a:off x="0" y="0"/>
+                      <a:ext cx="5751195" cy="1974850"/>
+                    </a:xfrm>
+                    <a:prstGeom prst="rect">
+                      <a:avLst/>
+                    </a:prstGeom>
+                    <a:ln>
+                      <a:noFill/>
+                    </a:ln>
+                    <a:extLst>
+                      <a:ext uri="{53640926-AAD7-44D8-BBD7-CCE9431645EC}">
+                        <a14:shadowObscured xmlns:a14="http://schemas.microsoft.com/office/drawing/2010/main"/>
+                      </a:ext>
+                    </a:extLst>
+                  </pic:spPr>
+                </pic:pic>
+              </a:graphicData>
+            </a:graphic>
+          </wp:inline>
+        </w:drawing>
+      </w:r>
+    </w:p>
+    <w:p>
+      <w:r>
+        <w:t xml:space="preserve">Nun folgt eine Endlosschleife, welche sich in die restlichen drei Teile gliedert. </w:t>
+      </w:r>
+    </w:p>
+    <w:p>
+      <w:r>
+        <w:t xml:space="preserve">Zunächst wird in der Schleife das Farbbild vom Sensor abgerufen. </w:t>
+      </w:r>
+    </w:p>
+    <w:p>
+      <w:r>
+        <w:t>Auf diesem wird nun auf Basis der vorher aus den Bildern gesammelten Identifikationsmerkmale nach dem Besitzer gesucht und sofern dieser gefunden wurde, seine Position auf der X-Achse bestimmt. Die Verarbeitung des Bildes passiert parallel, wobei für jedes der im zweiten Teil erstellten Bilder ein einzelner Thread erstellt wird, welcher dieses mit dem aktuellen Farbbild abgleicht. Das Ergebnis des Threads mit den meisten Übereinstimmungen wird weiter verwendet.</w:t>
+      </w:r>
+    </w:p>
+    <w:p>
+      <w:r>
+        <w:rPr>
+          <w:noProof/>
+          <w:lang w:eastAsia="de-DE"/>
+        </w:rPr>
+        <w:lastRenderedPageBreak/>
+        <w:drawing>
+          <wp:inline distT="0" distB="0" distL="0" distR="0" wp14:anchorId="43CC0F3C" wp14:editId="10C67360">
+            <wp:extent cx="5752445" cy="2002790"/>
+            <wp:effectExtent l="0" t="0" r="1270" b="0"/>
+            <wp:docPr id="15" name="Grafik 15"/>
+            <wp:cNvGraphicFramePr>
+              <a:graphicFrameLocks xmlns:a="http://schemas.openxmlformats.org/drawingml/2006/main" noChangeAspect="1"/>
+            </wp:cNvGraphicFramePr>
+            <a:graphic xmlns:a="http://schemas.openxmlformats.org/drawingml/2006/main">
+              <a:graphicData uri="http://schemas.openxmlformats.org/drawingml/2006/picture">
+                <pic:pic xmlns:pic="http://schemas.openxmlformats.org/drawingml/2006/picture">
+                  <pic:nvPicPr>
+                    <pic:cNvPr id="1" name=""/>
+                    <pic:cNvPicPr/>
+                  </pic:nvPicPr>
+                  <pic:blipFill rotWithShape="1">
+                    <a:blip r:embed="rId23"/>
+                    <a:srcRect l="144"/>
+                    <a:stretch/>
+                  </pic:blipFill>
+                  <pic:spPr bwMode="auto">
+                    <a:xfrm>
+                      <a:off x="0" y="0"/>
+                      <a:ext cx="5752445" cy="2002790"/>
+                    </a:xfrm>
+                    <a:prstGeom prst="rect">
+                      <a:avLst/>
+                    </a:prstGeom>
+                    <a:ln>
+                      <a:noFill/>
+                    </a:ln>
+                    <a:extLst>
+                      <a:ext uri="{53640926-AAD7-44D8-BBD7-CCE9431645EC}">
+                        <a14:shadowObscured xmlns:a14="http://schemas.microsoft.com/office/drawing/2010/main"/>
+                      </a:ext>
+                    </a:extLst>
+                  </pic:spPr>
+                </pic:pic>
+              </a:graphicData>
+            </a:graphic>
+          </wp:inline>
+        </w:drawing>
+      </w:r>
+    </w:p>
+    <w:p>
+      <w:r>
+        <w:t xml:space="preserve">Nach der Bestimmung der Position wird diese über einen „DataOutputStream“ </w:t>
+      </w:r>
+      <w:r>
+        <w:t xml:space="preserve">via WLAN </w:t>
+      </w:r>
+      <w:r>
+        <w:t>an den EV3 gesendet.</w:t>
+      </w:r>
+    </w:p>
+    <w:p>
+      <w:pPr>
+        <w:pStyle w:val="berschrift5"/>
+      </w:pPr>
+      <w:r>
+        <w:t>Version 2</w:t>
+      </w:r>
+      <w:r>
+        <w:t>.0</w:t>
+      </w:r>
+    </w:p>
+    <w:p>
+      <w:r>
+        <w:t xml:space="preserve">Die finale Version unser Software gliedert sich nur noch in 3 wichtige Teile: Die Initialisierung, das </w:t>
+      </w:r>
+      <w:r>
+        <w:t>Ermitteln</w:t>
+      </w:r>
+      <w:r>
+        <w:t xml:space="preserve"> der Startwerte und die Endlosschleife.</w:t>
+      </w:r>
+      <w:r>
+        <w:t xml:space="preserve"> Auch stützt sich die zweite Version nicht mehr auf den SURF-Algorithmus sondern verwendet den ebenfalls von OpenCV zur Verfügung gestellten </w:t>
+      </w:r>
+      <w:r>
+        <w:t>„</w:t>
+      </w:r>
+      <w:r>
+        <w:t>MOSSE-Tracker</w:t>
+      </w:r>
+      <w:r>
+        <w:t>“</w:t>
+      </w:r>
+      <w:r>
+        <w:t xml:space="preserve">, welcher auf adaptiven </w:t>
+      </w:r>
+      <w:r>
+        <w:t>Korrelation</w:t>
+      </w:r>
+      <w:r>
+        <w:t>s-Filtern basiert</w:t>
+      </w:r>
+      <w:r>
+        <w:t xml:space="preserve"> und (vereinfacht) immer den vorherigen Frame, mit dem aktuellen Frame vergleicht</w:t>
+      </w:r>
+      <w:r>
+        <w:t>.</w:t>
+      </w:r>
+      <w:r>
+        <w:t xml:space="preserve"> </w:t>
+      </w:r>
+    </w:p>
+    <w:p>
+      <w:r>
+        <w:rPr>
+          <w:noProof/>
+        </w:rPr>
+        <w:pict>
+          <v:shapetype id="_x0000_t75" coordsize="21600,21600" o:spt="75" o:preferrelative="t" path="m@4@5l@4@11@9@11@9@5xe" filled="f" stroked="f">
+            <v:stroke joinstyle="miter"/>
+            <v:formulas>
+              <v:f eqn="if lineDrawn pixelLineWidth 0"/>
+              <v:f eqn="sum @0 1 0"/>
+              <v:f eqn="sum 0 0 @1"/>
+              <v:f eqn="prod @2 1 2"/>
+              <v:f eqn="prod @3 21600 pixelWidth"/>
+              <v:f eqn="prod @3 21600 pixelHeight"/>
+              <v:f eqn="sum @0 0 1"/>
+              <v:f eqn="prod @6 1 2"/>
+              <v:f eqn="prod @7 21600 pixelWidth"/>
+              <v:f eqn="sum @8 21600 0"/>
+              <v:f eqn="prod @7 21600 pixelHeight"/>
+              <v:f eqn="sum @10 21600 0"/>
+            </v:formulas>
+            <v:path o:extrusionok="f" gradientshapeok="t" o:connecttype="rect"/>
+            <o:lock v:ext="edit" aspectratio="t"/>
+          </v:shapetype>
+          <v:shape id="_x0000_s1026" type="#_x0000_t75" style="position:absolute;margin-left:-.55pt;margin-top:429.2pt;width:374.5pt;height:399.45pt;z-index:-251648000;mso-position-horizontal-relative:text;mso-position-vertical-relative:page;mso-width-relative:page;mso-height-relative:page" wrapcoords="-52 0 -52 21551 21600 21551 21600 0 -52 0">
+            <v:imagedata r:id="rId24" o:title="Unbenannt"/>
+            <w10:wrap type="tight" anchory="page"/>
+          </v:shape>
+        </w:pict>
+      </w:r>
+      <w:r>
+        <w:t xml:space="preserve">Bei der Initialisierung wird </w:t>
+      </w:r>
+      <w:r>
+        <w:t>der Sensor gestartet und es werden Ausleseeinheiten für die verschiedenen Datenströme des Kinects, wie zum Beispiel den Farb- oder Tiefendatenstrom, eingerichtet. Des Weiteren verbindet sich der Laptop in diesem Schritt mit dem EV3 um ihm, wie auch in Version 1.0, später die Posi</w:t>
+      </w:r>
+      <w:r>
+        <w:t>tion des Besitzers mitzuteilen.</w:t>
+      </w:r>
+    </w:p>
+    <w:p/>
+    <w:p/>
+    <w:p/>
+    <w:p/>
+    <w:p/>
+    <w:p/>
+    <w:p/>
+    <w:p/>
+    <w:p/>
+    <w:p/>
+    <w:p/>
+    <w:p/>
+    <w:p/>
+    <w:p/>
+    <w:p/>
+    <w:p>
+      <w:pPr>
+        <w:tabs>
+          <w:tab w:val="left" w:pos="5964"/>
+        </w:tabs>
+      </w:pPr>
+      <w:r>
+        <w:lastRenderedPageBreak/>
+        <w:t xml:space="preserve">Um die Startwerte für </w:t>
+      </w:r>
+      <w:r>
+        <w:t xml:space="preserve">die Software zu ermitteln </w:t>
+      </w:r>
+      <w:r>
+        <w:t xml:space="preserve">wird die von Microsoft entwickelte Methode zur Personenerkennung verwendet, da </w:t>
+      </w:r>
+      <w:r>
+        <w:t xml:space="preserve">der Roboter zu diesem Zeitpunkt noch steht und daher diese noch funktioniert. </w:t>
+      </w:r>
+      <w:r>
+        <w:t xml:space="preserve">Es werden die Positionen sämtlicher vom SDK erkannter Körperteile erfasst und daraus eine maximale Distanz und eine minimale Distanz zur Person ermittelt. Des Weiteren wird auf Basis der Hüft- und Schulterpositionen ein Bereich festgelegt, welcher mittels „MOSSE-Tracker“ verfolgt werden soll. </w:t>
+      </w:r>
+      <w:r>
+        <w:t xml:space="preserve">Der Tracker wird dann mit einem Bild auf dem alles ausgeschnitten wurde was nicht innerhalb der vorher ermittelten minimalen bis maximalen Distanz liegt, sowie dem ermittelten, zu verfolgenden Bereich gestartet. </w:t>
+      </w:r>
+    </w:p>
+    <w:p>
+      <w:pPr>
+        <w:tabs>
+          <w:tab w:val="left" w:pos="5964"/>
+        </w:tabs>
+      </w:pPr>
+      <w:r>
+        <w:t xml:space="preserve">Die darauf folgende Endlosschleife läuft immer gleich ab:                                                                          Zuerst werden sämtliche Farb- sowie Tiefendaten aktualisiert, dann wird ein Bild erstellt, auf welchem alles außer der Bereiche welche im Bereich zwischen der minimalen und der maximalen Distanz zwischen Person und Sensor liegen ausgeschnitten werden, sodass nur noch die Person und alles was sich mit ihr auf einer Ebene befindet bleibt. </w:t>
+      </w:r>
+      <w:r>
+        <w:t xml:space="preserve">Das Bild wird an den Tracker weitergegeben welcher dieses verarbeitet und anhand der Ergebnisse einen neuen </w:t>
+      </w:r>
+      <w:r>
+        <w:t xml:space="preserve">Bereich in dem die Person sich befindet definiert. </w:t>
+      </w:r>
+      <w:r>
+        <w:t>Für die Pixel in diesem Bereich werden nun die jeweiligen Tiefendaten abgerufen und auf Basis derer eine neue minimale und maximale Distanz ermittelt.</w:t>
+      </w:r>
+      <w:r>
+        <w:t xml:space="preserve"> </w:t>
+      </w:r>
+      <w:r>
+        <w:t>Die neue minimale Distanz, sowie die X-Position der Person werden über die in der Initialisierung hergestellte Verbindung an den EV3 übermittelt.</w:t>
+      </w:r>
+      <w:r>
+        <w:t xml:space="preserve"> </w:t>
+      </w:r>
+      <w:r>
+        <w:t>Die Schleife wiederholt sich, wie der Name Endlosschleife schon sagt, bis das Programm beendet wird.</w:t>
+      </w:r>
+      <w:bookmarkStart w:id="22" w:name="_GoBack"/>
+      <w:bookmarkEnd w:id="22"/>
+    </w:p>
+    <w:p>
+      <w:pPr>
         <w:pStyle w:val="berschrift1"/>
       </w:pPr>
-      <w:bookmarkStart w:id="23" w:name="_Toc503042083"/>
+      <w:bookmarkStart w:id="23" w:name="_Toc503113311"/>
       <w:r>
         <w:t>Ergebnisse</w:t>
       </w:r>
@@ -3943,19 +4558,7 @@
         <w:rPr>
           <w:color w:val="0070C0"/>
         </w:rPr>
-        <w:t>Optimieru</w:t>
-      </w:r>
-      <w:r>
-        <w:rPr>
-          <w:color w:val="0070C0"/>
-        </w:rPr>
-        <w:t>n</w:t>
-      </w:r>
-      <w:r>
-        <w:rPr>
-          <w:color w:val="0070C0"/>
-        </w:rPr>
-        <w:t>g der Hardware</w:t>
+        <w:t>Optimierung der Hardware</w:t>
       </w:r>
       <w:r>
         <w:rPr>
@@ -3980,11 +4583,7 @@
         <w:t>250</w:t>
       </w:r>
       <w:r>
-        <w:t xml:space="preserve"> € schätzen, stellt dies eine niedrige Summe im Vergleich zu Haushaltshilfen dar. Während eine Haushaltshilfe im einem Jahr durchschnittlich 1600 € kostet bei </w:t>
-      </w:r>
-      <w:r>
-        <w:lastRenderedPageBreak/>
-        <w:t xml:space="preserve">drei Stunden wöchentlicher Arbeit, kostet der Roboter einmal </w:t>
+        <w:t xml:space="preserve"> € schätzen, stellt dies eine niedrige Summe im Vergleich zu Haushaltshilfen dar. Während eine Haushaltshilfe im einem Jahr durchschnittlich 1600 € kostet bei drei Stunden wöchentlicher Arbeit, kostet der Roboter einmal </w:t>
       </w:r>
       <w:r>
         <w:t>250</w:t>
@@ -4065,15 +4664,28 @@
       <w:pPr>
         <w:pStyle w:val="berschrift1"/>
       </w:pPr>
-      <w:bookmarkStart w:id="24" w:name="_Toc503042084"/>
+      <w:bookmarkStart w:id="24" w:name="_Toc503113312"/>
       <w:r>
         <w:t>Genutzte Bibliotheken</w:t>
       </w:r>
       <w:bookmarkEnd w:id="24"/>
     </w:p>
     <w:p>
-      <w:r>
-        <w:t>Folgende Bibliotheken für die Programmiersprache Java nutzen wir:</w:t>
+      <w:pPr>
+        <w:pStyle w:val="berschrift2"/>
+      </w:pPr>
+      <w:bookmarkStart w:id="25" w:name="_Toc503113313"/>
+      <w:r>
+        <w:t>Software Version 1</w:t>
+      </w:r>
+      <w:r>
+        <w:t>:</w:t>
+      </w:r>
+      <w:bookmarkEnd w:id="25"/>
+    </w:p>
+    <w:p>
+      <w:r>
+        <w:t>Bei der ersten großen Version zur Steuerung des Roboters verwendeten wir die folgenden Bibliotheken:</w:t>
       </w:r>
     </w:p>
     <w:p>
@@ -4084,9 +4696,10 @@
         </w:numPr>
       </w:pPr>
       <w:r>
+        <w:lastRenderedPageBreak/>
         <w:t>OpenCV (</w:t>
       </w:r>
-      <w:hyperlink r:id="rId21" w:history="1">
+      <w:hyperlink r:id="rId25" w:history="1">
         <w:r>
           <w:rPr>
             <w:rStyle w:val="Hyperlink"/>
@@ -4116,7 +4729,7 @@
       <w:r>
         <w:t>KinectPV2 (</w:t>
       </w:r>
-      <w:hyperlink r:id="rId22" w:history="1">
+      <w:hyperlink r:id="rId26" w:history="1">
         <w:r>
           <w:rPr>
             <w:rStyle w:val="Hyperlink"/>
@@ -4155,7 +4768,7 @@
       <w:r>
         <w:t>Processing 2 (</w:t>
       </w:r>
-      <w:hyperlink r:id="rId23" w:history="1">
+      <w:hyperlink r:id="rId27" w:history="1">
         <w:r>
           <w:rPr>
             <w:rStyle w:val="Hyperlink"/>
@@ -4203,7 +4816,7 @@
       <w:r>
         <w:t>) (</w:t>
       </w:r>
-      <w:hyperlink r:id="rId24" w:history="1">
+      <w:hyperlink r:id="rId28" w:history="1">
         <w:r>
           <w:rPr>
             <w:rStyle w:val="Hyperlink"/>
@@ -4233,7 +4846,7 @@
       <w:r>
         <w:t>Gluegen (</w:t>
       </w:r>
-      <w:hyperlink r:id="rId25" w:history="1">
+      <w:hyperlink r:id="rId29" w:history="1">
         <w:r>
           <w:rPr>
             <w:rStyle w:val="Hyperlink"/>
@@ -4263,7 +4876,7 @@
       <w:r>
         <w:t>LeJOS EV3 (</w:t>
       </w:r>
-      <w:hyperlink r:id="rId26" w:history="1">
+      <w:hyperlink r:id="rId30" w:history="1">
         <w:r>
           <w:rPr>
             <w:rStyle w:val="Hyperlink"/>
@@ -4285,23 +4898,175 @@
     </w:p>
     <w:p>
       <w:pPr>
+        <w:pStyle w:val="berschrift2"/>
+      </w:pPr>
+      <w:bookmarkStart w:id="26" w:name="_Toc503113314"/>
+      <w:r>
+        <w:t>Software Version 2</w:t>
+      </w:r>
+      <w:r>
+        <w:t>:</w:t>
+      </w:r>
+      <w:bookmarkEnd w:id="26"/>
+    </w:p>
+    <w:p>
+      <w:r>
+        <w:t xml:space="preserve">Bei der </w:t>
+      </w:r>
+      <w:r>
+        <w:t>zweiten, finalen</w:t>
+      </w:r>
+      <w:r>
+        <w:t xml:space="preserve"> Version zur Steuerung des Roboters verwendeten wir die folgenden Bibliotheken:</w:t>
+      </w:r>
+    </w:p>
+    <w:p>
+      <w:pPr>
+        <w:numPr>
+          <w:ilvl w:val="0"/>
+          <w:numId w:val="17"/>
+        </w:numPr>
+      </w:pPr>
+      <w:r>
+        <w:t>OpenCV (</w:t>
+      </w:r>
+      <w:hyperlink r:id="rId31" w:history="1">
+        <w:r>
+          <w:rPr>
+            <w:rStyle w:val="Hyperlink"/>
+          </w:rPr>
+          <w:t>https://opencv.org</w:t>
+        </w:r>
+      </w:hyperlink>
+      <w:r>
+        <w:t>)</w:t>
+      </w:r>
+    </w:p>
+    <w:p>
+      <w:pPr>
+        <w:ind w:firstLine="708"/>
+      </w:pPr>
+      <w:r>
+        <w:t>→ Eine Bibliothek zur Bildverarbeitung</w:t>
+      </w:r>
+    </w:p>
+    <w:p>
+      <w:pPr>
+        <w:numPr>
+          <w:ilvl w:val="0"/>
+          <w:numId w:val="18"/>
+        </w:numPr>
+      </w:pPr>
+      <w:r>
+        <w:t>Microsoft Kinect-SDK</w:t>
+      </w:r>
+      <w:r>
+        <w:t xml:space="preserve"> (</w:t>
+      </w:r>
+      <w:hyperlink r:id="rId32" w:history="1">
+        <w:r>
+          <w:rPr>
+            <w:rStyle w:val="Hyperlink"/>
+          </w:rPr>
+          <w:t>https://developer.microsoft.com/de-de/windows/kinect/develop</w:t>
+        </w:r>
+      </w:hyperlink>
+      <w:r>
+        <w:t>)</w:t>
+      </w:r>
+    </w:p>
+    <w:p>
+      <w:pPr>
+        <w:ind w:firstLine="708"/>
+      </w:pPr>
+      <w:r>
+        <w:t xml:space="preserve">→ </w:t>
+      </w:r>
+      <w:r>
+        <w:t>Eine von Microsoft entwickelte Bibliothek zum ansprechen des Kinect-Sensors</w:t>
+      </w:r>
+    </w:p>
+    <w:p>
+      <w:pPr>
+        <w:pStyle w:val="Listenabsatz"/>
+        <w:numPr>
+          <w:ilvl w:val="0"/>
+          <w:numId w:val="23"/>
+        </w:numPr>
+        <w:spacing w:after="120"/>
+      </w:pPr>
+      <w:r>
+        <w:t>Winsock2</w:t>
+      </w:r>
+    </w:p>
+    <w:p>
+      <w:pPr>
+        <w:spacing w:after="120"/>
+        <w:ind w:left="360" w:firstLine="348"/>
+      </w:pPr>
+      <w:r>
+        <w:t>→</w:t>
+      </w:r>
+      <w:r>
+        <w:t xml:space="preserve"> Eine Standardbibliothek </w:t>
+      </w:r>
+      <w:r>
+        <w:t>zur</w:t>
+      </w:r>
+      <w:r>
+        <w:t xml:space="preserve"> Netzwerkkommunikation</w:t>
+      </w:r>
+    </w:p>
+    <w:p>
+      <w:pPr>
+        <w:numPr>
+          <w:ilvl w:val="0"/>
+          <w:numId w:val="22"/>
+        </w:numPr>
+      </w:pPr>
+      <w:r>
+        <w:t>LeJOS EV3 (</w:t>
+      </w:r>
+      <w:hyperlink r:id="rId33" w:history="1">
+        <w:r>
+          <w:rPr>
+            <w:rStyle w:val="Hyperlink"/>
+          </w:rPr>
+          <w:t>http://www.lejos.org/ev3.php</w:t>
+        </w:r>
+      </w:hyperlink>
+      <w:r>
+        <w:t>)</w:t>
+      </w:r>
+    </w:p>
+    <w:p>
+      <w:pPr>
+        <w:ind w:firstLine="708"/>
+      </w:pPr>
+      <w:r>
+        <w:t>→ Eine Bibliothek zur Steuerung des EV3s</w:t>
+      </w:r>
+    </w:p>
+    <w:p/>
+    <w:p>
+      <w:pPr>
         <w:pStyle w:val="berschrift1"/>
       </w:pPr>
-      <w:bookmarkStart w:id="25" w:name="_Toc503042085"/>
+      <w:bookmarkStart w:id="27" w:name="_Toc503113315"/>
       <w:r>
         <w:t>Diskussion</w:t>
       </w:r>
-      <w:bookmarkEnd w:id="25"/>
+      <w:bookmarkEnd w:id="27"/>
     </w:p>
     <w:p>
       <w:pPr>
         <w:pStyle w:val="berschrift2"/>
       </w:pPr>
-      <w:bookmarkStart w:id="26" w:name="_Toc503042086"/>
+      <w:bookmarkStart w:id="28" w:name="_Toc503113316"/>
       <w:r>
         <w:t>Probleme bei der Umsetzung</w:t>
       </w:r>
-      <w:bookmarkEnd w:id="26"/>
+      <w:bookmarkEnd w:id="28"/>
     </w:p>
     <w:p>
       <w:r>
@@ -4310,11 +5075,11 @@
     </w:p>
     <w:p>
       <w:r>
-        <w:t xml:space="preserve">Des Weiteren führt, da LEGO nicht für derartig große Projekte gedacht ist, auch die Benutzung von LEGO-Technik zu einigen Problemen. Ein sehr großes Problem, vor allem für das Treppensteigen, war, </w:t>
+        <w:t xml:space="preserve">Des Weiteren führt, da LEGO nicht für derartig große Projekte gedacht ist, auch die Benutzung von LEGO-Technik zu einigen Problemen. Ein sehr großes Problem, vor allem für das Treppensteigen, war, dass die kompatiblen Motoren recht schwach sind. Für den derzeitigen Prototyp ist dies zwar kein Problem, jedoch bringen die Motoren auch mit sich, dass sich bei langem Vor- und Zurückfahren der </w:t>
       </w:r>
       <w:r>
         <w:lastRenderedPageBreak/>
-        <w:t>dass die kompatiblen Motoren recht schwach sind. Für den derzeitigen Prototyp ist dies zwar kein Problem, jedoch bringen die Motoren auch mit sich, dass sich bei langem Vor- und Zurückfahren der Null-Punkt aufgrund der aus Reibung mit dem Boden resultierender Ungenauigkeit verschiebt. Dies ist vor allem für die Lenk-Motoren ein Problem.</w:t>
+        <w:t>Null-Punkt aufgrund der aus Reibung mit dem Boden resultierender Ungenauigkeit verschiebt. Dies ist vor allem für die Lenk-Motoren ein Problem.</w:t>
       </w:r>
     </w:p>
     <w:p/>
@@ -4322,23 +5087,23 @@
       <w:pPr>
         <w:pStyle w:val="berschrift2"/>
       </w:pPr>
-      <w:bookmarkStart w:id="27" w:name="_Toc503042087"/>
+      <w:bookmarkStart w:id="29" w:name="_Toc503113317"/>
       <w:r>
         <w:t>Weiterentwicklungsmöglichkeiten</w:t>
       </w:r>
-      <w:bookmarkEnd w:id="27"/>
+      <w:bookmarkEnd w:id="29"/>
     </w:p>
     <w:p>
       <w:pPr>
         <w:pStyle w:val="berschrift3"/>
       </w:pPr>
-      <w:bookmarkStart w:id="28" w:name="_Ref503037712"/>
-      <w:bookmarkStart w:id="29" w:name="_Toc503042088"/>
+      <w:bookmarkStart w:id="30" w:name="_Ref503037712"/>
+      <w:bookmarkStart w:id="31" w:name="_Toc503113318"/>
       <w:r>
         <w:t>Optimierung der Hardware</w:t>
       </w:r>
-      <w:bookmarkEnd w:id="28"/>
-      <w:bookmarkEnd w:id="29"/>
+      <w:bookmarkEnd w:id="30"/>
+      <w:bookmarkEnd w:id="31"/>
     </w:p>
     <w:p>
       <w:r>
@@ -4352,8 +5117,8 @@
       </w:r>
     </w:p>
     <w:p>
-      <w:bookmarkStart w:id="30" w:name="__DdeLink__880_1785758392"/>
-      <w:bookmarkEnd w:id="30"/>
+      <w:bookmarkStart w:id="32" w:name="__DdeLink__880_1785758392"/>
+      <w:bookmarkEnd w:id="32"/>
       <w:r>
         <w:t xml:space="preserve">Als wichtigste Verbesserung des Roboters sehen wir den Austausch des jetzigen Materials gegen ein serienmäßig hergestelltes Hartplastik-Chassis. Dies wäre bei einer seriellen Herstellung jedoch ohnehin Normalfall. Durch diese Veränderung wäre durch eine drastisch erhöhte Stabilität auch eine noch höhere Traglast denkbar. </w:t>
       </w:r>
@@ -4465,22 +5230,22 @@
       <w:pPr>
         <w:pStyle w:val="berschrift3"/>
       </w:pPr>
-      <w:bookmarkStart w:id="31" w:name="_Toc503042089"/>
+      <w:bookmarkStart w:id="33" w:name="_Toc503113319"/>
       <w:r>
         <w:t>Optimierung der Software</w:t>
       </w:r>
-      <w:bookmarkEnd w:id="31"/>
+      <w:bookmarkEnd w:id="33"/>
     </w:p>
     <w:p/>
     <w:p>
       <w:pPr>
         <w:pStyle w:val="berschrift1"/>
       </w:pPr>
-      <w:bookmarkStart w:id="32" w:name="_Toc503042090"/>
+      <w:bookmarkStart w:id="34" w:name="_Toc503113320"/>
       <w:r>
         <w:t>Danksagung</w:t>
       </w:r>
-      <w:bookmarkEnd w:id="32"/>
+      <w:bookmarkEnd w:id="34"/>
     </w:p>
     <w:p>
       <w:r>
@@ -4501,11 +5266,11 @@
       <w:pPr>
         <w:pStyle w:val="berschrift1"/>
       </w:pPr>
-      <w:bookmarkStart w:id="33" w:name="_Toc503042091"/>
+      <w:bookmarkStart w:id="35" w:name="_Toc503113321"/>
       <w:r>
         <w:t>Quellen- und Literaturverzeichnis</w:t>
       </w:r>
-      <w:bookmarkEnd w:id="33"/>
+      <w:bookmarkEnd w:id="35"/>
     </w:p>
     <w:p>
       <w:r>
@@ -4514,7 +5279,7 @@
       <w:r>
         <w:t xml:space="preserve">                                                                  </w:t>
       </w:r>
-      <w:hyperlink r:id="rId27" w:history="1">
+      <w:hyperlink r:id="rId34" w:history="1">
         <w:r>
           <w:rPr>
             <w:rStyle w:val="Hyperlink"/>
@@ -4536,7 +5301,7 @@
       <w:r>
         <w:t xml:space="preserve">: </w:t>
       </w:r>
-      <w:hyperlink r:id="rId28" w:history="1">
+      <w:hyperlink r:id="rId35" w:history="1">
         <w:r>
           <w:rPr>
             <w:rStyle w:val="Hyperlink"/>
@@ -4556,7 +5321,7 @@
       <w:r>
         <w:t xml:space="preserve">Android Speech Recognition as a service on Android 4.1 &amp; 4.2: </w:t>
       </w:r>
-      <w:hyperlink r:id="rId29" w:anchor="14950616" w:history="1">
+      <w:hyperlink r:id="rId36" w:anchor="14950616" w:history="1">
         <w:r>
           <w:rPr>
             <w:rStyle w:val="Hyperlink"/>
@@ -4569,7 +5334,7 @@
       <w:r>
         <w:t xml:space="preserve">Android Developer Webseite: </w:t>
       </w:r>
-      <w:hyperlink r:id="rId30" w:history="1">
+      <w:hyperlink r:id="rId37" w:history="1">
         <w:r>
           <w:rPr>
             <w:rStyle w:val="Hyperlink"/>
@@ -4600,7 +5365,7 @@
       <w:r>
         <w:t xml:space="preserve"> </w:t>
       </w:r>
-      <w:hyperlink r:id="rId31" w:history="1">
+      <w:hyperlink r:id="rId38" w:history="1">
         <w:r>
           <w:rPr>
             <w:rStyle w:val="Hyperlink"/>
@@ -4619,7 +5384,7 @@
       <w:r>
         <w:t xml:space="preserve"> </w:t>
       </w:r>
-      <w:hyperlink r:id="rId32" w:history="1">
+      <w:hyperlink r:id="rId39" w:history="1">
         <w:r>
           <w:rPr>
             <w:rStyle w:val="Hyperlink"/>
@@ -4656,7 +5421,7 @@
       <w:r>
         <w:t xml:space="preserve"> </w:t>
       </w:r>
-      <w:hyperlink r:id="rId33" w:history="1">
+      <w:hyperlink r:id="rId40" w:history="1">
         <w:r>
           <w:rPr>
             <w:rStyle w:val="Hyperlink"/>
@@ -4684,7 +5449,7 @@
       <w:r>
         <w:t xml:space="preserve"> </w:t>
       </w:r>
-      <w:hyperlink r:id="rId34" w:anchor="iqr-method" w:history="1">
+      <w:hyperlink r:id="rId41" w:anchor="iqr-method" w:history="1">
         <w:r>
           <w:rPr>
             <w:rStyle w:val="Hyperlink"/>
@@ -4695,7 +5460,7 @@
     </w:p>
     <w:p/>
     <w:sectPr>
-      <w:headerReference w:type="default" r:id="rId35"/>
+      <w:headerReference w:type="default" r:id="rId42"/>
       <w:pgSz w:w="11906" w:h="16838"/>
       <w:pgMar w:top="1417" w:right="1417" w:bottom="1134" w:left="1417" w:header="708" w:footer="708" w:gutter="0"/>
       <w:pgNumType w:start="1"/>
@@ -7653,6 +8418,119 @@
     </w:lvl>
   </w:abstractNum>
   <w:abstractNum w:abstractNumId="20">
+    <w:nsid w:val="599622B4"/>
+    <w:multiLevelType w:val="hybridMultilevel"/>
+    <w:tmpl w:val="FB7EA9CC"/>
+    <w:lvl w:ilvl="0" w:tplc="04070001">
+      <w:start w:val="1"/>
+      <w:numFmt w:val="bullet"/>
+      <w:lvlText w:val=""/>
+      <w:lvlJc w:val="left"/>
+      <w:pPr>
+        <w:ind w:left="720" w:hanging="360"/>
+      </w:pPr>
+      <w:rPr>
+        <w:rFonts w:ascii="Symbol" w:hAnsi="Symbol" w:hint="default"/>
+      </w:rPr>
+    </w:lvl>
+    <w:lvl w:ilvl="1" w:tplc="04070003" w:tentative="1">
+      <w:start w:val="1"/>
+      <w:numFmt w:val="bullet"/>
+      <w:lvlText w:val="o"/>
+      <w:lvlJc w:val="left"/>
+      <w:pPr>
+        <w:ind w:left="1440" w:hanging="360"/>
+      </w:pPr>
+      <w:rPr>
+        <w:rFonts w:ascii="Courier New" w:hAnsi="Courier New" w:cs="Courier New" w:hint="default"/>
+      </w:rPr>
+    </w:lvl>
+    <w:lvl w:ilvl="2" w:tplc="04070005" w:tentative="1">
+      <w:start w:val="1"/>
+      <w:numFmt w:val="bullet"/>
+      <w:lvlText w:val=""/>
+      <w:lvlJc w:val="left"/>
+      <w:pPr>
+        <w:ind w:left="2160" w:hanging="360"/>
+      </w:pPr>
+      <w:rPr>
+        <w:rFonts w:ascii="Wingdings" w:hAnsi="Wingdings" w:hint="default"/>
+      </w:rPr>
+    </w:lvl>
+    <w:lvl w:ilvl="3" w:tplc="04070001" w:tentative="1">
+      <w:start w:val="1"/>
+      <w:numFmt w:val="bullet"/>
+      <w:lvlText w:val=""/>
+      <w:lvlJc w:val="left"/>
+      <w:pPr>
+        <w:ind w:left="2880" w:hanging="360"/>
+      </w:pPr>
+      <w:rPr>
+        <w:rFonts w:ascii="Symbol" w:hAnsi="Symbol" w:hint="default"/>
+      </w:rPr>
+    </w:lvl>
+    <w:lvl w:ilvl="4" w:tplc="04070003" w:tentative="1">
+      <w:start w:val="1"/>
+      <w:numFmt w:val="bullet"/>
+      <w:lvlText w:val="o"/>
+      <w:lvlJc w:val="left"/>
+      <w:pPr>
+        <w:ind w:left="3600" w:hanging="360"/>
+      </w:pPr>
+      <w:rPr>
+        <w:rFonts w:ascii="Courier New" w:hAnsi="Courier New" w:cs="Courier New" w:hint="default"/>
+      </w:rPr>
+    </w:lvl>
+    <w:lvl w:ilvl="5" w:tplc="04070005" w:tentative="1">
+      <w:start w:val="1"/>
+      <w:numFmt w:val="bullet"/>
+      <w:lvlText w:val=""/>
+      <w:lvlJc w:val="left"/>
+      <w:pPr>
+        <w:ind w:left="4320" w:hanging="360"/>
+      </w:pPr>
+      <w:rPr>
+        <w:rFonts w:ascii="Wingdings" w:hAnsi="Wingdings" w:hint="default"/>
+      </w:rPr>
+    </w:lvl>
+    <w:lvl w:ilvl="6" w:tplc="04070001" w:tentative="1">
+      <w:start w:val="1"/>
+      <w:numFmt w:val="bullet"/>
+      <w:lvlText w:val=""/>
+      <w:lvlJc w:val="left"/>
+      <w:pPr>
+        <w:ind w:left="5040" w:hanging="360"/>
+      </w:pPr>
+      <w:rPr>
+        <w:rFonts w:ascii="Symbol" w:hAnsi="Symbol" w:hint="default"/>
+      </w:rPr>
+    </w:lvl>
+    <w:lvl w:ilvl="7" w:tplc="04070003" w:tentative="1">
+      <w:start w:val="1"/>
+      <w:numFmt w:val="bullet"/>
+      <w:lvlText w:val="o"/>
+      <w:lvlJc w:val="left"/>
+      <w:pPr>
+        <w:ind w:left="5760" w:hanging="360"/>
+      </w:pPr>
+      <w:rPr>
+        <w:rFonts w:ascii="Courier New" w:hAnsi="Courier New" w:cs="Courier New" w:hint="default"/>
+      </w:rPr>
+    </w:lvl>
+    <w:lvl w:ilvl="8" w:tplc="04070005" w:tentative="1">
+      <w:start w:val="1"/>
+      <w:numFmt w:val="bullet"/>
+      <w:lvlText w:val=""/>
+      <w:lvlJc w:val="left"/>
+      <w:pPr>
+        <w:ind w:left="6480" w:hanging="360"/>
+      </w:pPr>
+      <w:rPr>
+        <w:rFonts w:ascii="Wingdings" w:hAnsi="Wingdings" w:hint="default"/>
+      </w:rPr>
+    </w:lvl>
+  </w:abstractNum>
+  <w:abstractNum w:abstractNumId="21">
     <w:nsid w:val="60A857D5"/>
     <w:multiLevelType w:val="multilevel"/>
     <w:tmpl w:val="AD1EE6A8"/>
@@ -7801,7 +8679,7 @@
       </w:rPr>
     </w:lvl>
   </w:abstractNum>
-  <w:abstractNum w:abstractNumId="21">
+  <w:abstractNum w:abstractNumId="22">
     <w:nsid w:val="7DA462F5"/>
     <w:multiLevelType w:val="multilevel"/>
     <w:tmpl w:val="19C876F4"/>
@@ -7996,13 +8874,13 @@
     <w:abstractNumId w:val="5"/>
   </w:num>
   <w:num w:numId="16">
-    <w:abstractNumId w:val="21"/>
+    <w:abstractNumId w:val="22"/>
   </w:num>
   <w:num w:numId="17">
     <w:abstractNumId w:val="11"/>
   </w:num>
   <w:num w:numId="18">
-    <w:abstractNumId w:val="20"/>
+    <w:abstractNumId w:val="21"/>
   </w:num>
   <w:num w:numId="19">
     <w:abstractNumId w:val="12"/>
@@ -8015,6 +8893,9 @@
   </w:num>
   <w:num w:numId="22">
     <w:abstractNumId w:val="13"/>
+  </w:num>
+  <w:num w:numId="23">
+    <w:abstractNumId w:val="20"/>
   </w:num>
 </w:numbering>
 </file>
@@ -8500,9 +9381,30 @@
       <w:color w:val="2E74B5" w:themeColor="accent1" w:themeShade="BF"/>
     </w:rPr>
   </w:style>
+  <w:style w:type="paragraph" w:styleId="berschrift5">
+    <w:name w:val="heading 5"/>
+    <w:basedOn w:val="Standard"/>
+    <w:next w:val="Standard"/>
+    <w:link w:val="berschrift5Zchn"/>
+    <w:uiPriority w:val="9"/>
+    <w:unhideWhenUsed/>
+    <w:qFormat/>
+    <w:rsid w:val="003F7170"/>
+    <w:pPr>
+      <w:keepNext/>
+      <w:keepLines/>
+      <w:spacing w:before="40" w:after="0"/>
+      <w:outlineLvl w:val="4"/>
+    </w:pPr>
+    <w:rPr>
+      <w:rFonts w:asciiTheme="majorHAnsi" w:eastAsiaTheme="majorEastAsia" w:hAnsiTheme="majorHAnsi" w:cstheme="majorBidi"/>
+      <w:color w:val="2E74B5" w:themeColor="accent1" w:themeShade="BF"/>
+    </w:rPr>
+  </w:style>
   <w:style w:type="character" w:default="1" w:styleId="Absatz-Standardschriftart">
     <w:name w:val="Default Paragraph Font"/>
     <w:uiPriority w:val="1"/>
+    <w:semiHidden/>
     <w:unhideWhenUsed/>
   </w:style>
   <w:style w:type="table" w:default="1" w:styleId="NormaleTabelle">
@@ -8796,551 +9698,18 @@
     <w:uiPriority w:val="99"/>
     <w:rsid w:val="00424EAD"/>
   </w:style>
-</w:styles>
-</file>
-
-<file path=word/glossary/document.xml><?xml version="1.0" encoding="utf-8"?>
-<w:glossaryDocument xmlns:wpc="http://schemas.microsoft.com/office/word/2010/wordprocessingCanvas" xmlns:mc="http://schemas.openxmlformats.org/markup-compatibility/2006" xmlns:o="urn:schemas-microsoft-com:office:office" xmlns:r="http://schemas.openxmlformats.org/officeDocument/2006/relationships" xmlns:m="http://schemas.openxmlformats.org/officeDocument/2006/math" xmlns:v="urn:schemas-microsoft-com:vml" xmlns:wp14="http://schemas.microsoft.com/office/word/2010/wordprocessingDrawing" xmlns:wp="http://schemas.openxmlformats.org/drawingml/2006/wordprocessingDrawing" xmlns:w10="urn:schemas-microsoft-com:office:word" xmlns:w="http://schemas.openxmlformats.org/wordprocessingml/2006/main" xmlns:w14="http://schemas.microsoft.com/office/word/2010/wordml" xmlns:w15="http://schemas.microsoft.com/office/word/2012/wordml" xmlns:wpg="http://schemas.microsoft.com/office/word/2010/wordprocessingGroup" xmlns:wpi="http://schemas.microsoft.com/office/word/2010/wordprocessingInk" xmlns:wne="http://schemas.microsoft.com/office/word/2006/wordml" xmlns:wps="http://schemas.microsoft.com/office/word/2010/wordprocessingShape" mc:Ignorable="w14 w15 wp14"/>
-</file>
-
-<file path=word/glossary/fontTable.xml><?xml version="1.0" encoding="utf-8"?>
-<w:fonts xmlns:mc="http://schemas.openxmlformats.org/markup-compatibility/2006" xmlns:r="http://schemas.openxmlformats.org/officeDocument/2006/relationships" xmlns:w="http://schemas.openxmlformats.org/wordprocessingml/2006/main" xmlns:w14="http://schemas.microsoft.com/office/word/2010/wordml" xmlns:w15="http://schemas.microsoft.com/office/word/2012/wordml" mc:Ignorable="w14 w15">
-  <w:font w:name="Symbol">
-    <w:panose1 w:val="05050102010706020507"/>
-    <w:charset w:val="02"/>
-    <w:family w:val="roman"/>
-    <w:pitch w:val="variable"/>
-    <w:sig w:usb0="00000000" w:usb1="10000000" w:usb2="00000000" w:usb3="00000000" w:csb0="80000000" w:csb1="00000000"/>
-  </w:font>
-  <w:font w:name="Times New Roman">
-    <w:panose1 w:val="02020603050405020304"/>
-    <w:charset w:val="00"/>
-    <w:family w:val="roman"/>
-    <w:pitch w:val="variable"/>
-    <w:sig w:usb0="E0002EFF" w:usb1="C000785B" w:usb2="00000009" w:usb3="00000000" w:csb0="000001FF" w:csb1="00000000"/>
-  </w:font>
-  <w:font w:name="Wingdings">
-    <w:panose1 w:val="05000000000000000000"/>
-    <w:charset w:val="02"/>
-    <w:family w:val="auto"/>
-    <w:pitch w:val="variable"/>
-    <w:sig w:usb0="00000000" w:usb1="10000000" w:usb2="00000000" w:usb3="00000000" w:csb0="80000000" w:csb1="00000000"/>
-  </w:font>
-  <w:font w:name="Courier New">
-    <w:panose1 w:val="02070309020205020404"/>
-    <w:charset w:val="00"/>
-    <w:family w:val="modern"/>
-    <w:pitch w:val="fixed"/>
-    <w:sig w:usb0="E0002EFF" w:usb1="C0007843" w:usb2="00000009" w:usb3="00000000" w:csb0="000001FF" w:csb1="00000000"/>
-  </w:font>
-  <w:font w:name="Calibri">
-    <w:panose1 w:val="020F0502020204030204"/>
-    <w:charset w:val="00"/>
-    <w:family w:val="swiss"/>
-    <w:pitch w:val="variable"/>
-    <w:sig w:usb0="E0002AFF" w:usb1="C000247B" w:usb2="00000009" w:usb3="00000000" w:csb0="000001FF" w:csb1="00000000"/>
-  </w:font>
-  <w:font w:name="Calibri Light">
-    <w:panose1 w:val="020F0302020204030204"/>
-    <w:charset w:val="00"/>
-    <w:family w:val="swiss"/>
-    <w:pitch w:val="variable"/>
-    <w:sig w:usb0="E0002AFF" w:usb1="C000247B" w:usb2="00000009" w:usb3="00000000" w:csb0="000001FF" w:csb1="00000000"/>
-  </w:font>
-  <w:font w:name="Segoe UI">
-    <w:panose1 w:val="020B0502040204020203"/>
-    <w:charset w:val="00"/>
-    <w:family w:val="swiss"/>
-    <w:pitch w:val="variable"/>
-    <w:sig w:usb0="E4002EFF" w:usb1="C000E47F" w:usb2="00000009" w:usb3="00000000" w:csb0="000001FF" w:csb1="00000000"/>
-  </w:font>
-</w:fonts>
-</file>
-
-<file path=word/glossary/settings.xml><?xml version="1.0" encoding="utf-8"?>
-<w:settings xmlns:mc="http://schemas.openxmlformats.org/markup-compatibility/2006" xmlns:o="urn:schemas-microsoft-com:office:office" xmlns:r="http://schemas.openxmlformats.org/officeDocument/2006/relationships" xmlns:m="http://schemas.openxmlformats.org/officeDocument/2006/math" xmlns:v="urn:schemas-microsoft-com:vml" xmlns:w10="urn:schemas-microsoft-com:office:word" xmlns:w="http://schemas.openxmlformats.org/wordprocessingml/2006/main" xmlns:w14="http://schemas.microsoft.com/office/word/2010/wordml" xmlns:w15="http://schemas.microsoft.com/office/word/2012/wordml" xmlns:sl="http://schemas.openxmlformats.org/schemaLibrary/2006/main" mc:Ignorable="w14 w15">
-  <w:view w:val="normal"/>
-  <w:defaultTabStop w:val="708"/>
-  <w:hyphenationZone w:val="425"/>
-  <w:characterSpacingControl w:val="doNotCompress"/>
-  <w:compat>
-    <w:useFELayout/>
-    <w:compatSetting w:name="compatibilityMode" w:uri="http://schemas.microsoft.com/office/word" w:val="15"/>
-    <w:compatSetting w:name="overrideTableStyleFontSizeAndJustification" w:uri="http://schemas.microsoft.com/office/word" w:val="1"/>
-    <w:compatSetting w:name="enableOpenTypeFeatures" w:uri="http://schemas.microsoft.com/office/word" w:val="1"/>
-    <w:compatSetting w:name="doNotFlipMirrorIndents" w:uri="http://schemas.microsoft.com/office/word" w:val="1"/>
-    <w:compatSetting w:name="differentiateMultirowTableHeaders" w:uri="http://schemas.microsoft.com/office/word" w:val="1"/>
-  </w:compat>
-  <w:rsids>
-    <w:rsidRoot w:val="00117217"/>
-    <w:rsid w:val="00117217"/>
-  </w:rsids>
-  <m:mathPr>
-    <m:mathFont m:val="Cambria Math"/>
-    <m:brkBin m:val="before"/>
-    <m:brkBinSub m:val="--"/>
-    <m:smallFrac m:val="0"/>
-    <m:dispDef/>
-    <m:lMargin m:val="0"/>
-    <m:rMargin m:val="0"/>
-    <m:defJc m:val="centerGroup"/>
-    <m:wrapIndent m:val="1440"/>
-    <m:intLim m:val="subSup"/>
-    <m:naryLim m:val="undOvr"/>
-  </m:mathPr>
-  <w:themeFontLang w:val="de-DE"/>
-  <w:clrSchemeMapping w:bg1="light1" w:t1="dark1" w:bg2="light2" w:t2="dark2" w:accent1="accent1" w:accent2="accent2" w:accent3="accent3" w:accent4="accent4" w:accent5="accent5" w:accent6="accent6" w:hyperlink="hyperlink" w:followedHyperlink="followedHyperlink"/>
-  <w:decimalSymbol w:val=","/>
-  <w:listSeparator w:val=";"/>
-  <w15:chartTrackingRefBased/>
-</w:settings>
-</file>
-
-<file path=word/glossary/styles.xml><?xml version="1.0" encoding="utf-8"?>
-<w:styles xmlns:mc="http://schemas.openxmlformats.org/markup-compatibility/2006" xmlns:r="http://schemas.openxmlformats.org/officeDocument/2006/relationships" xmlns:w="http://schemas.openxmlformats.org/wordprocessingml/2006/main" xmlns:w14="http://schemas.microsoft.com/office/word/2010/wordml" xmlns:w15="http://schemas.microsoft.com/office/word/2012/wordml" mc:Ignorable="w14 w15">
-  <w:docDefaults>
-    <w:rPrDefault>
-      <w:rPr>
-        <w:rFonts w:asciiTheme="minorHAnsi" w:eastAsiaTheme="minorEastAsia" w:hAnsiTheme="minorHAnsi" w:cstheme="minorBidi"/>
-        <w:sz w:val="22"/>
-        <w:szCs w:val="22"/>
-        <w:lang w:val="de-DE" w:eastAsia="de-DE" w:bidi="ar-SA"/>
-      </w:rPr>
-    </w:rPrDefault>
-    <w:pPrDefault>
-      <w:pPr>
-        <w:spacing w:after="160" w:line="259" w:lineRule="auto"/>
-      </w:pPr>
-    </w:pPrDefault>
-  </w:docDefaults>
-  <w:latentStyles w:defLockedState="0" w:defUIPriority="99" w:defSemiHidden="0" w:defUnhideWhenUsed="0" w:defQFormat="0" w:count="371">
-    <w:lsdException w:name="Normal" w:uiPriority="0" w:qFormat="1"/>
-    <w:lsdException w:name="heading 1" w:uiPriority="9" w:qFormat="1"/>
-    <w:lsdException w:name="heading 2" w:semiHidden="1" w:uiPriority="9" w:unhideWhenUsed="1" w:qFormat="1"/>
-    <w:lsdException w:name="heading 3" w:semiHidden="1" w:uiPriority="9" w:unhideWhenUsed="1" w:qFormat="1"/>
-    <w:lsdException w:name="heading 4" w:semiHidden="1" w:uiPriority="9" w:unhideWhenUsed="1" w:qFormat="1"/>
-    <w:lsdException w:name="heading 5" w:semiHidden="1" w:uiPriority="9" w:unhideWhenUsed="1" w:qFormat="1"/>
-    <w:lsdException w:name="heading 6" w:semiHidden="1" w:uiPriority="9" w:unhideWhenUsed="1" w:qFormat="1"/>
-    <w:lsdException w:name="heading 7" w:semiHidden="1" w:uiPriority="9" w:unhideWhenUsed="1" w:qFormat="1"/>
-    <w:lsdException w:name="heading 8" w:semiHidden="1" w:uiPriority="9" w:unhideWhenUsed="1" w:qFormat="1"/>
-    <w:lsdException w:name="heading 9" w:semiHidden="1" w:uiPriority="9" w:unhideWhenUsed="1" w:qFormat="1"/>
-    <w:lsdException w:name="index 1" w:semiHidden="1" w:unhideWhenUsed="1"/>
-    <w:lsdException w:name="index 2" w:semiHidden="1" w:unhideWhenUsed="1"/>
-    <w:lsdException w:name="index 3" w:semiHidden="1" w:unhideWhenUsed="1"/>
-    <w:lsdException w:name="index 4" w:semiHidden="1" w:unhideWhenUsed="1"/>
-    <w:lsdException w:name="index 5" w:semiHidden="1" w:unhideWhenUsed="1"/>
-    <w:lsdException w:name="index 6" w:semiHidden="1" w:unhideWhenUsed="1"/>
-    <w:lsdException w:name="index 7" w:semiHidden="1" w:unhideWhenUsed="1"/>
-    <w:lsdException w:name="index 8" w:semiHidden="1" w:unhideWhenUsed="1"/>
-    <w:lsdException w:name="index 9" w:semiHidden="1" w:unhideWhenUsed="1"/>
-    <w:lsdException w:name="toc 1" w:semiHidden="1" w:uiPriority="39" w:unhideWhenUsed="1"/>
-    <w:lsdException w:name="toc 2" w:semiHidden="1" w:uiPriority="39" w:unhideWhenUsed="1"/>
-    <w:lsdException w:name="toc 3" w:semiHidden="1" w:uiPriority="39" w:unhideWhenUsed="1"/>
-    <w:lsdException w:name="toc 4" w:semiHidden="1" w:uiPriority="39" w:unhideWhenUsed="1"/>
-    <w:lsdException w:name="toc 5" w:semiHidden="1" w:uiPriority="39" w:unhideWhenUsed="1"/>
-    <w:lsdException w:name="toc 6" w:semiHidden="1" w:uiPriority="39" w:unhideWhenUsed="1"/>
-    <w:lsdException w:name="toc 7" w:semiHidden="1" w:uiPriority="39" w:unhideWhenUsed="1"/>
-    <w:lsdException w:name="toc 8" w:semiHidden="1" w:uiPriority="39" w:unhideWhenUsed="1"/>
-    <w:lsdException w:name="toc 9" w:semiHidden="1" w:uiPriority="39" w:unhideWhenUsed="1"/>
-    <w:lsdException w:name="Normal Indent" w:semiHidden="1" w:unhideWhenUsed="1"/>
-    <w:lsdException w:name="footnote text" w:semiHidden="1" w:unhideWhenUsed="1"/>
-    <w:lsdException w:name="annotation text" w:semiHidden="1" w:unhideWhenUsed="1"/>
-    <w:lsdException w:name="header" w:semiHidden="1" w:unhideWhenUsed="1"/>
-    <w:lsdException w:name="footer" w:semiHidden="1" w:unhideWhenUsed="1"/>
-    <w:lsdException w:name="index heading" w:semiHidden="1" w:unhideWhenUsed="1"/>
-    <w:lsdException w:name="caption" w:semiHidden="1" w:uiPriority="35" w:unhideWhenUsed="1" w:qFormat="1"/>
-    <w:lsdException w:name="table of figures" w:semiHidden="1" w:unhideWhenUsed="1"/>
-    <w:lsdException w:name="envelope address" w:semiHidden="1" w:unhideWhenUsed="1"/>
-    <w:lsdException w:name="envelope return" w:semiHidden="1" w:unhideWhenUsed="1"/>
-    <w:lsdException w:name="footnote reference" w:semiHidden="1" w:unhideWhenUsed="1"/>
-    <w:lsdException w:name="annotation reference" w:semiHidden="1" w:unhideWhenUsed="1"/>
-    <w:lsdException w:name="line number" w:semiHidden="1" w:unhideWhenUsed="1"/>
-    <w:lsdException w:name="page number" w:semiHidden="1" w:unhideWhenUsed="1"/>
-    <w:lsdException w:name="endnote reference" w:semiHidden="1" w:unhideWhenUsed="1"/>
-    <w:lsdException w:name="endnote text" w:semiHidden="1" w:unhideWhenUsed="1"/>
-    <w:lsdException w:name="table of authorities" w:semiHidden="1" w:unhideWhenUsed="1"/>
-    <w:lsdException w:name="macro" w:semiHidden="1" w:unhideWhenUsed="1"/>
-    <w:lsdException w:name="toa heading" w:semiHidden="1" w:unhideWhenUsed="1"/>
-    <w:lsdException w:name="List" w:semiHidden="1" w:unhideWhenUsed="1"/>
-    <w:lsdException w:name="List Bullet" w:semiHidden="1" w:unhideWhenUsed="1"/>
-    <w:lsdException w:name="List Number" w:semiHidden="1" w:unhideWhenUsed="1"/>
-    <w:lsdException w:name="List 2" w:semiHidden="1" w:unhideWhenUsed="1"/>
-    <w:lsdException w:name="List 3" w:semiHidden="1" w:unhideWhenUsed="1"/>
-    <w:lsdException w:name="List 4" w:semiHidden="1" w:unhideWhenUsed="1"/>
-    <w:lsdException w:name="List 5" w:semiHidden="1" w:unhideWhenUsed="1"/>
-    <w:lsdException w:name="List Bullet 2" w:semiHidden="1" w:unhideWhenUsed="1"/>
-    <w:lsdException w:name="List Bullet 3" w:semiHidden="1" w:unhideWhenUsed="1"/>
-    <w:lsdException w:name="List Bullet 4" w:semiHidden="1" w:unhideWhenUsed="1"/>
-    <w:lsdException w:name="List Bullet 5" w:semiHidden="1" w:unhideWhenUsed="1"/>
-    <w:lsdException w:name="List Number 2" w:semiHidden="1" w:unhideWhenUsed="1"/>
-    <w:lsdException w:name="List Number 3" w:semiHidden="1" w:unhideWhenUsed="1"/>
-    <w:lsdException w:name="List Number 4" w:semiHidden="1" w:unhideWhenUsed="1"/>
-    <w:lsdException w:name="List Number 5" w:semiHidden="1" w:unhideWhenUsed="1"/>
-    <w:lsdException w:name="Title" w:uiPriority="10" w:qFormat="1"/>
-    <w:lsdException w:name="Closing" w:semiHidden="1" w:unhideWhenUsed="1"/>
-    <w:lsdException w:name="Signature" w:semiHidden="1" w:unhideWhenUsed="1"/>
-    <w:lsdException w:name="Default Paragraph Font" w:semiHidden="1" w:uiPriority="1" w:unhideWhenUsed="1"/>
-    <w:lsdException w:name="Body Text" w:semiHidden="1" w:unhideWhenUsed="1"/>
-    <w:lsdException w:name="Body Text Indent" w:semiHidden="1" w:unhideWhenUsed="1"/>
-    <w:lsdException w:name="List Continue" w:semiHidden="1" w:unhideWhenUsed="1"/>
-    <w:lsdException w:name="List Continue 2" w:semiHidden="1" w:unhideWhenUsed="1"/>
-    <w:lsdException w:name="List Continue 3" w:semiHidden="1" w:unhideWhenUsed="1"/>
-    <w:lsdException w:name="List Continue 4" w:semiHidden="1" w:unhideWhenUsed="1"/>
-    <w:lsdException w:name="List Continue 5" w:semiHidden="1" w:unhideWhenUsed="1"/>
-    <w:lsdException w:name="Message Header" w:semiHidden="1" w:unhideWhenUsed="1"/>
-    <w:lsdException w:name="Subtitle" w:uiPriority="11" w:qFormat="1"/>
-    <w:lsdException w:name="Salutation" w:semiHidden="1" w:unhideWhenUsed="1"/>
-    <w:lsdException w:name="Date" w:semiHidden="1" w:unhideWhenUsed="1"/>
-    <w:lsdException w:name="Body Text First Indent" w:semiHidden="1" w:unhideWhenUsed="1"/>
-    <w:lsdException w:name="Body Text First Indent 2" w:semiHidden="1" w:unhideWhenUsed="1"/>
-    <w:lsdException w:name="Note Heading" w:semiHidden="1" w:unhideWhenUsed="1"/>
-    <w:lsdException w:name="Body Text 2" w:semiHidden="1" w:unhideWhenUsed="1"/>
-    <w:lsdException w:name="Body Text 3" w:semiHidden="1" w:unhideWhenUsed="1"/>
-    <w:lsdException w:name="Body Text Indent 2" w:semiHidden="1" w:unhideWhenUsed="1"/>
-    <w:lsdException w:name="Body Text Indent 3" w:semiHidden="1" w:unhideWhenUsed="1"/>
-    <w:lsdException w:name="Block Text" w:semiHidden="1" w:unhideWhenUsed="1"/>
-    <w:lsdException w:name="Hyperlink" w:semiHidden="1" w:unhideWhenUsed="1"/>
-    <w:lsdException w:name="FollowedHyperlink" w:semiHidden="1" w:unhideWhenUsed="1"/>
-    <w:lsdException w:name="Strong" w:uiPriority="22" w:qFormat="1"/>
-    <w:lsdException w:name="Emphasis" w:uiPriority="20" w:qFormat="1"/>
-    <w:lsdException w:name="Document Map" w:semiHidden="1" w:unhideWhenUsed="1"/>
-    <w:lsdException w:name="Plain Text" w:semiHidden="1" w:unhideWhenUsed="1"/>
-    <w:lsdException w:name="E-mail Signature" w:semiHidden="1" w:unhideWhenUsed="1"/>
-    <w:lsdException w:name="HTML Top of Form" w:semiHidden="1" w:unhideWhenUsed="1"/>
-    <w:lsdException w:name="HTML Bottom of Form" w:semiHidden="1" w:unhideWhenUsed="1"/>
-    <w:lsdException w:name="Normal (Web)" w:semiHidden="1" w:unhideWhenUsed="1"/>
-    <w:lsdException w:name="HTML Acronym" w:semiHidden="1" w:unhideWhenUsed="1"/>
-    <w:lsdException w:name="HTML Address" w:semiHidden="1" w:unhideWhenUsed="1"/>
-    <w:lsdException w:name="HTML Cite" w:semiHidden="1" w:unhideWhenUsed="1"/>
-    <w:lsdException w:name="HTML Code" w:semiHidden="1" w:unhideWhenUsed="1"/>
-    <w:lsdException w:name="HTML Definition" w:semiHidden="1" w:unhideWhenUsed="1"/>
-    <w:lsdException w:name="HTML Keyboard" w:semiHidden="1" w:unhideWhenUsed="1"/>
-    <w:lsdException w:name="HTML Preformatted" w:semiHidden="1" w:unhideWhenUsed="1"/>
-    <w:lsdException w:name="HTML Sample" w:semiHidden="1" w:unhideWhenUsed="1"/>
-    <w:lsdException w:name="HTML Typewriter" w:semiHidden="1" w:unhideWhenUsed="1"/>
-    <w:lsdException w:name="HTML Variable" w:semiHidden="1" w:unhideWhenUsed="1"/>
-    <w:lsdException w:name="Normal Table" w:semiHidden="1" w:unhideWhenUsed="1"/>
-    <w:lsdException w:name="annotation subject" w:semiHidden="1" w:unhideWhenUsed="1"/>
-    <w:lsdException w:name="No List" w:semiHidden="1" w:unhideWhenUsed="1"/>
-    <w:lsdException w:name="Outline List 1" w:semiHidden="1" w:unhideWhenUsed="1"/>
-    <w:lsdException w:name="Outline List 2" w:semiHidden="1" w:unhideWhenUsed="1"/>
-    <w:lsdException w:name="Outline List 3" w:semiHidden="1" w:unhideWhenUsed="1"/>
-    <w:lsdException w:name="Table Simple 1" w:semiHidden="1" w:unhideWhenUsed="1"/>
-    <w:lsdException w:name="Table Simple 2" w:semiHidden="1" w:unhideWhenUsed="1"/>
-    <w:lsdException w:name="Table Simple 3" w:semiHidden="1" w:unhideWhenUsed="1"/>
-    <w:lsdException w:name="Table Classic 1" w:semiHidden="1" w:unhideWhenUsed="1"/>
-    <w:lsdException w:name="Table Classic 2" w:semiHidden="1" w:unhideWhenUsed="1"/>
-    <w:lsdException w:name="Table Classic 3" w:semiHidden="1" w:unhideWhenUsed="1"/>
-    <w:lsdException w:name="Table Classic 4" w:semiHidden="1" w:unhideWhenUsed="1"/>
-    <w:lsdException w:name="Table Colorful 1" w:semiHidden="1" w:unhideWhenUsed="1"/>
-    <w:lsdException w:name="Table Colorful 2" w:semiHidden="1" w:unhideWhenUsed="1"/>
-    <w:lsdException w:name="Table Colorful 3" w:semiHidden="1" w:unhideWhenUsed="1"/>
-    <w:lsdException w:name="Table Columns 1" w:semiHidden="1" w:unhideWhenUsed="1"/>
-    <w:lsdException w:name="Table Columns 2" w:semiHidden="1" w:unhideWhenUsed="1"/>
-    <w:lsdException w:name="Table Columns 3" w:semiHidden="1" w:unhideWhenUsed="1"/>
-    <w:lsdException w:name="Table Columns 4" w:semiHidden="1" w:unhideWhenUsed="1"/>
-    <w:lsdException w:name="Table Columns 5" w:semiHidden="1" w:unhideWhenUsed="1"/>
-    <w:lsdException w:name="Table Grid 1" w:semiHidden="1" w:unhideWhenUsed="1"/>
-    <w:lsdException w:name="Table Grid 2" w:semiHidden="1" w:unhideWhenUsed="1"/>
-    <w:lsdException w:name="Table Grid 3" w:semiHidden="1" w:unhideWhenUsed="1"/>
-    <w:lsdException w:name="Table Grid 4" w:semiHidden="1" w:unhideWhenUsed="1"/>
-    <w:lsdException w:name="Table Grid 5" w:semiHidden="1" w:unhideWhenUsed="1"/>
-    <w:lsdException w:name="Table Grid 6" w:semiHidden="1" w:unhideWhenUsed="1"/>
-    <w:lsdException w:name="Table Grid 7" w:semiHidden="1" w:unhideWhenUsed="1"/>
-    <w:lsdException w:name="Table Grid 8" w:semiHidden="1" w:unhideWhenUsed="1"/>
-    <w:lsdException w:name="Table List 1" w:semiHidden="1" w:unhideWhenUsed="1"/>
-    <w:lsdException w:name="Table List 2" w:semiHidden="1" w:unhideWhenUsed="1"/>
-    <w:lsdException w:name="Table List 3" w:semiHidden="1" w:unhideWhenUsed="1"/>
-    <w:lsdException w:name="Table List 4" w:semiHidden="1" w:unhideWhenUsed="1"/>
-    <w:lsdException w:name="Table List 5" w:semiHidden="1" w:unhideWhenUsed="1"/>
-    <w:lsdException w:name="Table List 6" w:semiHidden="1" w:unhideWhenUsed="1"/>
-    <w:lsdException w:name="Table List 7" w:semiHidden="1" w:unhideWhenUsed="1"/>
-    <w:lsdException w:name="Table List 8" w:semiHidden="1" w:unhideWhenUsed="1"/>
-    <w:lsdException w:name="Table 3D effects 1" w:semiHidden="1" w:unhideWhenUsed="1"/>
-    <w:lsdException w:name="Table 3D effects 2" w:semiHidden="1" w:unhideWhenUsed="1"/>
-    <w:lsdException w:name="Table 3D effects 3" w:semiHidden="1" w:unhideWhenUsed="1"/>
-    <w:lsdException w:name="Table Contemporary" w:semiHidden="1" w:unhideWhenUsed="1"/>
-    <w:lsdException w:name="Table Elegant" w:semiHidden="1" w:unhideWhenUsed="1"/>
-    <w:lsdException w:name="Table Professional" w:semiHidden="1" w:unhideWhenUsed="1"/>
-    <w:lsdException w:name="Table Subtle 1" w:semiHidden="1" w:unhideWhenUsed="1"/>
-    <w:lsdException w:name="Table Subtle 2" w:semiHidden="1" w:unhideWhenUsed="1"/>
-    <w:lsdException w:name="Table Web 1" w:semiHidden="1" w:unhideWhenUsed="1"/>
-    <w:lsdException w:name="Table Web 2" w:semiHidden="1" w:unhideWhenUsed="1"/>
-    <w:lsdException w:name="Table Web 3" w:semiHidden="1" w:unhideWhenUsed="1"/>
-    <w:lsdException w:name="Balloon Text" w:semiHidden="1" w:unhideWhenUsed="1"/>
-    <w:lsdException w:name="Table Grid" w:uiPriority="39"/>
-    <w:lsdException w:name="Table Theme" w:semiHidden="1" w:unhideWhenUsed="1"/>
-    <w:lsdException w:name="Placeholder Text" w:semiHidden="1"/>
-    <w:lsdException w:name="No Spacing" w:uiPriority="1" w:qFormat="1"/>
-    <w:lsdException w:name="Light Shading" w:uiPriority="60"/>
-    <w:lsdException w:name="Light List" w:uiPriority="61"/>
-    <w:lsdException w:name="Light Grid" w:uiPriority="62"/>
-    <w:lsdException w:name="Medium Shading 1" w:uiPriority="63"/>
-    <w:lsdException w:name="Medium Shading 2" w:uiPriority="64"/>
-    <w:lsdException w:name="Medium List 1" w:uiPriority="65"/>
-    <w:lsdException w:name="Medium List 2" w:uiPriority="66"/>
-    <w:lsdException w:name="Medium Grid 1" w:uiPriority="67"/>
-    <w:lsdException w:name="Medium Grid 2" w:uiPriority="68"/>
-    <w:lsdException w:name="Medium Grid 3" w:uiPriority="69"/>
-    <w:lsdException w:name="Dark List" w:uiPriority="70"/>
-    <w:lsdException w:name="Colorful Shading" w:uiPriority="71"/>
-    <w:lsdException w:name="Colorful List" w:uiPriority="72"/>
-    <w:lsdException w:name="Colorful Grid" w:uiPriority="73"/>
-    <w:lsdException w:name="Light Shading Accent 1" w:uiPriority="60"/>
-    <w:lsdException w:name="Light List Accent 1" w:uiPriority="61"/>
-    <w:lsdException w:name="Light Grid Accent 1" w:uiPriority="62"/>
-    <w:lsdException w:name="Medium Shading 1 Accent 1" w:uiPriority="63"/>
-    <w:lsdException w:name="Medium Shading 2 Accent 1" w:uiPriority="64"/>
-    <w:lsdException w:name="Medium List 1 Accent 1" w:uiPriority="65"/>
-    <w:lsdException w:name="Revision" w:semiHidden="1"/>
-    <w:lsdException w:name="List Paragraph" w:uiPriority="34" w:qFormat="1"/>
-    <w:lsdException w:name="Quote" w:uiPriority="29" w:qFormat="1"/>
-    <w:lsdException w:name="Intense Quote" w:uiPriority="30" w:qFormat="1"/>
-    <w:lsdException w:name="Medium List 2 Accent 1" w:uiPriority="66"/>
-    <w:lsdException w:name="Medium Grid 1 Accent 1" w:uiPriority="67"/>
-    <w:lsdException w:name="Medium Grid 2 Accent 1" w:uiPriority="68"/>
-    <w:lsdException w:name="Medium Grid 3 Accent 1" w:uiPriority="69"/>
-    <w:lsdException w:name="Dark List Accent 1" w:uiPriority="70"/>
-    <w:lsdException w:name="Colorful Shading Accent 1" w:uiPriority="71"/>
-    <w:lsdException w:name="Colorful List Accent 1" w:uiPriority="72"/>
-    <w:lsdException w:name="Colorful Grid Accent 1" w:uiPriority="73"/>
-    <w:lsdException w:name="Light Shading Accent 2" w:uiPriority="60"/>
-    <w:lsdException w:name="Light List Accent 2" w:uiPriority="61"/>
-    <w:lsdException w:name="Light Grid Accent 2" w:uiPriority="62"/>
-    <w:lsdException w:name="Medium Shading 1 Accent 2" w:uiPriority="63"/>
-    <w:lsdException w:name="Medium Shading 2 Accent 2" w:uiPriority="64"/>
-    <w:lsdException w:name="Medium List 1 Accent 2" w:uiPriority="65"/>
-    <w:lsdException w:name="Medium List 2 Accent 2" w:uiPriority="66"/>
-    <w:lsdException w:name="Medium Grid 1 Accent 2" w:uiPriority="67"/>
-    <w:lsdException w:name="Medium Grid 2 Accent 2" w:uiPriority="68"/>
-    <w:lsdException w:name="Medium Grid 3 Accent 2" w:uiPriority="69"/>
-    <w:lsdException w:name="Dark List Accent 2" w:uiPriority="70"/>
-    <w:lsdException w:name="Colorful Shading Accent 2" w:uiPriority="71"/>
-    <w:lsdException w:name="Colorful List Accent 2" w:uiPriority="72"/>
-    <w:lsdException w:name="Colorful Grid Accent 2" w:uiPriority="73"/>
-    <w:lsdException w:name="Light Shading Accent 3" w:uiPriority="60"/>
-    <w:lsdException w:name="Light List Accent 3" w:uiPriority="61"/>
-    <w:lsdException w:name="Light Grid Accent 3" w:uiPriority="62"/>
-    <w:lsdException w:name="Medium Shading 1 Accent 3" w:uiPriority="63"/>
-    <w:lsdException w:name="Medium Shading 2 Accent 3" w:uiPriority="64"/>
-    <w:lsdException w:name="Medium List 1 Accent 3" w:uiPriority="65"/>
-    <w:lsdException w:name="Medium List 2 Accent 3" w:uiPriority="66"/>
-    <w:lsdException w:name="Medium Grid 1 Accent 3" w:uiPriority="67"/>
-    <w:lsdException w:name="Medium Grid 2 Accent 3" w:uiPriority="68"/>
-    <w:lsdException w:name="Medium Grid 3 Accent 3" w:uiPriority="69"/>
-    <w:lsdException w:name="Dark List Accent 3" w:uiPriority="70"/>
-    <w:lsdException w:name="Colorful Shading Accent 3" w:uiPriority="71"/>
-    <w:lsdException w:name="Colorful List Accent 3" w:uiPriority="72"/>
-    <w:lsdException w:name="Colorful Grid Accent 3" w:uiPriority="73"/>
-    <w:lsdException w:name="Light Shading Accent 4" w:uiPriority="60"/>
-    <w:lsdException w:name="Light List Accent 4" w:uiPriority="61"/>
-    <w:lsdException w:name="Light Grid Accent 4" w:uiPriority="62"/>
-    <w:lsdException w:name="Medium Shading 1 Accent 4" w:uiPriority="63"/>
-    <w:lsdException w:name="Medium Shading 2 Accent 4" w:uiPriority="64"/>
-    <w:lsdException w:name="Medium List 1 Accent 4" w:uiPriority="65"/>
-    <w:lsdException w:name="Medium List 2 Accent 4" w:uiPriority="66"/>
-    <w:lsdException w:name="Medium Grid 1 Accent 4" w:uiPriority="67"/>
-    <w:lsdException w:name="Medium Grid 2 Accent 4" w:uiPriority="68"/>
-    <w:lsdException w:name="Medium Grid 3 Accent 4" w:uiPriority="69"/>
-    <w:lsdException w:name="Dark List Accent 4" w:uiPriority="70"/>
-    <w:lsdException w:name="Colorful Shading Accent 4" w:uiPriority="71"/>
-    <w:lsdException w:name="Colorful List Accent 4" w:uiPriority="72"/>
-    <w:lsdException w:name="Colorful Grid Accent 4" w:uiPriority="73"/>
-    <w:lsdException w:name="Light Shading Accent 5" w:uiPriority="60"/>
-    <w:lsdException w:name="Light List Accent 5" w:uiPriority="61"/>
-    <w:lsdException w:name="Light Grid Accent 5" w:uiPriority="62"/>
-    <w:lsdException w:name="Medium Shading 1 Accent 5" w:uiPriority="63"/>
-    <w:lsdException w:name="Medium Shading 2 Accent 5" w:uiPriority="64"/>
-    <w:lsdException w:name="Medium List 1 Accent 5" w:uiPriority="65"/>
-    <w:lsdException w:name="Medium List 2 Accent 5" w:uiPriority="66"/>
-    <w:lsdException w:name="Medium Grid 1 Accent 5" w:uiPriority="67"/>
-    <w:lsdException w:name="Medium Grid 2 Accent 5" w:uiPriority="68"/>
-    <w:lsdException w:name="Medium Grid 3 Accent 5" w:uiPriority="69"/>
-    <w:lsdException w:name="Dark List Accent 5" w:uiPriority="70"/>
-    <w:lsdException w:name="Colorful Shading Accent 5" w:uiPriority="71"/>
-    <w:lsdException w:name="Colorful List Accent 5" w:uiPriority="72"/>
-    <w:lsdException w:name="Colorful Grid Accent 5" w:uiPriority="73"/>
-    <w:lsdException w:name="Light Shading Accent 6" w:uiPriority="60"/>
-    <w:lsdException w:name="Light List Accent 6" w:uiPriority="61"/>
-    <w:lsdException w:name="Light Grid Accent 6" w:uiPriority="62"/>
-    <w:lsdException w:name="Medium Shading 1 Accent 6" w:uiPriority="63"/>
-    <w:lsdException w:name="Medium Shading 2 Accent 6" w:uiPriority="64"/>
-    <w:lsdException w:name="Medium List 1 Accent 6" w:uiPriority="65"/>
-    <w:lsdException w:name="Medium List 2 Accent 6" w:uiPriority="66"/>
-    <w:lsdException w:name="Medium Grid 1 Accent 6" w:uiPriority="67"/>
-    <w:lsdException w:name="Medium Grid 2 Accent 6" w:uiPriority="68"/>
-    <w:lsdException w:name="Medium Grid 3 Accent 6" w:uiPriority="69"/>
-    <w:lsdException w:name="Dark List Accent 6" w:uiPriority="70"/>
-    <w:lsdException w:name="Colorful Shading Accent 6" w:uiPriority="71"/>
-    <w:lsdException w:name="Colorful List Accent 6" w:uiPriority="72"/>
-    <w:lsdException w:name="Colorful Grid Accent 6" w:uiPriority="73"/>
-    <w:lsdException w:name="Subtle Emphasis" w:uiPriority="19" w:qFormat="1"/>
-    <w:lsdException w:name="Intense Emphasis" w:uiPriority="21" w:qFormat="1"/>
-    <w:lsdException w:name="Subtle Reference" w:uiPriority="31" w:qFormat="1"/>
-    <w:lsdException w:name="Intense Reference" w:uiPriority="32" w:qFormat="1"/>
-    <w:lsdException w:name="Book Title" w:uiPriority="33" w:qFormat="1"/>
-    <w:lsdException w:name="Bibliography" w:semiHidden="1" w:uiPriority="37" w:unhideWhenUsed="1"/>
-    <w:lsdException w:name="TOC Heading" w:semiHidden="1" w:uiPriority="39" w:unhideWhenUsed="1" w:qFormat="1"/>
-    <w:lsdException w:name="Plain Table 1" w:uiPriority="41"/>
-    <w:lsdException w:name="Plain Table 2" w:uiPriority="42"/>
-    <w:lsdException w:name="Plain Table 3" w:uiPriority="43"/>
-    <w:lsdException w:name="Plain Table 4" w:uiPriority="44"/>
-    <w:lsdException w:name="Plain Table 5" w:uiPriority="45"/>
-    <w:lsdException w:name="Grid Table Light" w:uiPriority="40"/>
-    <w:lsdException w:name="Grid Table 1 Light" w:uiPriority="46"/>
-    <w:lsdException w:name="Grid Table 2" w:uiPriority="47"/>
-    <w:lsdException w:name="Grid Table 3" w:uiPriority="48"/>
-    <w:lsdException w:name="Grid Table 4" w:uiPriority="49"/>
-    <w:lsdException w:name="Grid Table 5 Dark" w:uiPriority="50"/>
-    <w:lsdException w:name="Grid Table 6 Colorful" w:uiPriority="51"/>
-    <w:lsdException w:name="Grid Table 7 Colorful" w:uiPriority="52"/>
-    <w:lsdException w:name="Grid Table 1 Light Accent 1" w:uiPriority="46"/>
-    <w:lsdException w:name="Grid Table 2 Accent 1" w:uiPriority="47"/>
-    <w:lsdException w:name="Grid Table 3 Accent 1" w:uiPriority="48"/>
-    <w:lsdException w:name="Grid Table 4 Accent 1" w:uiPriority="49"/>
-    <w:lsdException w:name="Grid Table 5 Dark Accent 1" w:uiPriority="50"/>
-    <w:lsdException w:name="Grid Table 6 Colorful Accent 1" w:uiPriority="51"/>
-    <w:lsdException w:name="Grid Table 7 Colorful Accent 1" w:uiPriority="52"/>
-    <w:lsdException w:name="Grid Table 1 Light Accent 2" w:uiPriority="46"/>
-    <w:lsdException w:name="Grid Table 2 Accent 2" w:uiPriority="47"/>
-    <w:lsdException w:name="Grid Table 3 Accent 2" w:uiPriority="48"/>
-    <w:lsdException w:name="Grid Table 4 Accent 2" w:uiPriority="49"/>
-    <w:lsdException w:name="Grid Table 5 Dark Accent 2" w:uiPriority="50"/>
-    <w:lsdException w:name="Grid Table 6 Colorful Accent 2" w:uiPriority="51"/>
-    <w:lsdException w:name="Grid Table 7 Colorful Accent 2" w:uiPriority="52"/>
-    <w:lsdException w:name="Grid Table 1 Light Accent 3" w:uiPriority="46"/>
-    <w:lsdException w:name="Grid Table 2 Accent 3" w:uiPriority="47"/>
-    <w:lsdException w:name="Grid Table 3 Accent 3" w:uiPriority="48"/>
-    <w:lsdException w:name="Grid Table 4 Accent 3" w:uiPriority="49"/>
-    <w:lsdException w:name="Grid Table 5 Dark Accent 3" w:uiPriority="50"/>
-    <w:lsdException w:name="Grid Table 6 Colorful Accent 3" w:uiPriority="51"/>
-    <w:lsdException w:name="Grid Table 7 Colorful Accent 3" w:uiPriority="52"/>
-    <w:lsdException w:name="Grid Table 1 Light Accent 4" w:uiPriority="46"/>
-    <w:lsdException w:name="Grid Table 2 Accent 4" w:uiPriority="47"/>
-    <w:lsdException w:name="Grid Table 3 Accent 4" w:uiPriority="48"/>
-    <w:lsdException w:name="Grid Table 4 Accent 4" w:uiPriority="49"/>
-    <w:lsdException w:name="Grid Table 5 Dark Accent 4" w:uiPriority="50"/>
-    <w:lsdException w:name="Grid Table 6 Colorful Accent 4" w:uiPriority="51"/>
-    <w:lsdException w:name="Grid Table 7 Colorful Accent 4" w:uiPriority="52"/>
-    <w:lsdException w:name="Grid Table 1 Light Accent 5" w:uiPriority="46"/>
-    <w:lsdException w:name="Grid Table 2 Accent 5" w:uiPriority="47"/>
-    <w:lsdException w:name="Grid Table 3 Accent 5" w:uiPriority="48"/>
-    <w:lsdException w:name="Grid Table 4 Accent 5" w:uiPriority="49"/>
-    <w:lsdException w:name="Grid Table 5 Dark Accent 5" w:uiPriority="50"/>
-    <w:lsdException w:name="Grid Table 6 Colorful Accent 5" w:uiPriority="51"/>
-    <w:lsdException w:name="Grid Table 7 Colorful Accent 5" w:uiPriority="52"/>
-    <w:lsdException w:name="Grid Table 1 Light Accent 6" w:uiPriority="46"/>
-    <w:lsdException w:name="Grid Table 2 Accent 6" w:uiPriority="47"/>
-    <w:lsdException w:name="Grid Table 3 Accent 6" w:uiPriority="48"/>
-    <w:lsdException w:name="Grid Table 4 Accent 6" w:uiPriority="49"/>
-    <w:lsdException w:name="Grid Table 5 Dark Accent 6" w:uiPriority="50"/>
-    <w:lsdException w:name="Grid Table 6 Colorful Accent 6" w:uiPriority="51"/>
-    <w:lsdException w:name="Grid Table 7 Colorful Accent 6" w:uiPriority="52"/>
-    <w:lsdException w:name="List Table 1 Light" w:uiPriority="46"/>
-    <w:lsdException w:name="List Table 2" w:uiPriority="47"/>
-    <w:lsdException w:name="List Table 3" w:uiPriority="48"/>
-    <w:lsdException w:name="List Table 4" w:uiPriority="49"/>
-    <w:lsdException w:name="List Table 5 Dark" w:uiPriority="50"/>
-    <w:lsdException w:name="List Table 6 Colorful" w:uiPriority="51"/>
-    <w:lsdException w:name="List Table 7 Colorful" w:uiPriority="52"/>
-    <w:lsdException w:name="List Table 1 Light Accent 1" w:uiPriority="46"/>
-    <w:lsdException w:name="List Table 2 Accent 1" w:uiPriority="47"/>
-    <w:lsdException w:name="List Table 3 Accent 1" w:uiPriority="48"/>
-    <w:lsdException w:name="List Table 4 Accent 1" w:uiPriority="49"/>
-    <w:lsdException w:name="List Table 5 Dark Accent 1" w:uiPriority="50"/>
-    <w:lsdException w:name="List Table 6 Colorful Accent 1" w:uiPriority="51"/>
-    <w:lsdException w:name="List Table 7 Colorful Accent 1" w:uiPriority="52"/>
-    <w:lsdException w:name="List Table 1 Light Accent 2" w:uiPriority="46"/>
-    <w:lsdException w:name="List Table 2 Accent 2" w:uiPriority="47"/>
-    <w:lsdException w:name="List Table 3 Accent 2" w:uiPriority="48"/>
-    <w:lsdException w:name="List Table 4 Accent 2" w:uiPriority="49"/>
-    <w:lsdException w:name="List Table 5 Dark Accent 2" w:uiPriority="50"/>
-    <w:lsdException w:name="List Table 6 Colorful Accent 2" w:uiPriority="51"/>
-    <w:lsdException w:name="List Table 7 Colorful Accent 2" w:uiPriority="52"/>
-    <w:lsdException w:name="List Table 1 Light Accent 3" w:uiPriority="46"/>
-    <w:lsdException w:name="List Table 2 Accent 3" w:uiPriority="47"/>
-    <w:lsdException w:name="List Table 3 Accent 3" w:uiPriority="48"/>
-    <w:lsdException w:name="List Table 4 Accent 3" w:uiPriority="49"/>
-    <w:lsdException w:name="List Table 5 Dark Accent 3" w:uiPriority="50"/>
-    <w:lsdException w:name="List Table 6 Colorful Accent 3" w:uiPriority="51"/>
-    <w:lsdException w:name="List Table 7 Colorful Accent 3" w:uiPriority="52"/>
-    <w:lsdException w:name="List Table 1 Light Accent 4" w:uiPriority="46"/>
-    <w:lsdException w:name="List Table 2 Accent 4" w:uiPriority="47"/>
-    <w:lsdException w:name="List Table 3 Accent 4" w:uiPriority="48"/>
-    <w:lsdException w:name="List Table 4 Accent 4" w:uiPriority="49"/>
-    <w:lsdException w:name="List Table 5 Dark Accent 4" w:uiPriority="50"/>
-    <w:lsdException w:name="List Table 6 Colorful Accent 4" w:uiPriority="51"/>
-    <w:lsdException w:name="List Table 7 Colorful Accent 4" w:uiPriority="52"/>
-    <w:lsdException w:name="List Table 1 Light Accent 5" w:uiPriority="46"/>
-    <w:lsdException w:name="List Table 2 Accent 5" w:uiPriority="47"/>
-    <w:lsdException w:name="List Table 3 Accent 5" w:uiPriority="48"/>
-    <w:lsdException w:name="List Table 4 Accent 5" w:uiPriority="49"/>
-    <w:lsdException w:name="List Table 5 Dark Accent 5" w:uiPriority="50"/>
-    <w:lsdException w:name="List Table 6 Colorful Accent 5" w:uiPriority="51"/>
-    <w:lsdException w:name="List Table 7 Colorful Accent 5" w:uiPriority="52"/>
-    <w:lsdException w:name="List Table 1 Light Accent 6" w:uiPriority="46"/>
-    <w:lsdException w:name="List Table 2 Accent 6" w:uiPriority="47"/>
-    <w:lsdException w:name="List Table 3 Accent 6" w:uiPriority="48"/>
-    <w:lsdException w:name="List Table 4 Accent 6" w:uiPriority="49"/>
-    <w:lsdException w:name="List Table 5 Dark Accent 6" w:uiPriority="50"/>
-    <w:lsdException w:name="List Table 6 Colorful Accent 6" w:uiPriority="51"/>
-    <w:lsdException w:name="List Table 7 Colorful Accent 6" w:uiPriority="52"/>
-  </w:latentStyles>
-  <w:style w:type="paragraph" w:default="1" w:styleId="Standard">
-    <w:name w:val="Normal"/>
-    <w:qFormat/>
-  </w:style>
-  <w:style w:type="character" w:default="1" w:styleId="Absatz-Standardschriftart">
-    <w:name w:val="Default Paragraph Font"/>
-    <w:uiPriority w:val="1"/>
-    <w:semiHidden/>
-    <w:unhideWhenUsed/>
-  </w:style>
-  <w:style w:type="table" w:default="1" w:styleId="NormaleTabelle">
-    <w:name w:val="Normal Table"/>
-    <w:uiPriority w:val="99"/>
-    <w:semiHidden/>
-    <w:unhideWhenUsed/>
-    <w:tblPr>
-      <w:tblInd w:w="0" w:type="dxa"/>
-      <w:tblCellMar>
-        <w:top w:w="0" w:type="dxa"/>
-        <w:left w:w="108" w:type="dxa"/>
-        <w:bottom w:w="0" w:type="dxa"/>
-        <w:right w:w="108" w:type="dxa"/>
-      </w:tblCellMar>
-    </w:tblPr>
-  </w:style>
-  <w:style w:type="numbering" w:default="1" w:styleId="KeineListe">
-    <w:name w:val="No List"/>
-    <w:uiPriority w:val="99"/>
-    <w:semiHidden/>
-    <w:unhideWhenUsed/>
-  </w:style>
-  <w:style w:type="paragraph" w:customStyle="1" w:styleId="63E8865EC6C34D0A83025D714535AA1B">
-    <w:name w:val="63E8865EC6C34D0A83025D714535AA1B"/>
-    <w:rsid w:val="00117217"/>
-  </w:style>
-  <w:style w:type="paragraph" w:customStyle="1" w:styleId="78FABB916524416DA9989630F3FE35F5">
-    <w:name w:val="78FABB916524416DA9989630F3FE35F5"/>
-    <w:rsid w:val="00117217"/>
-  </w:style>
-  <w:style w:type="paragraph" w:customStyle="1" w:styleId="87B36AD0B20940D7802FA32BF1569BEB">
-    <w:name w:val="87B36AD0B20940D7802FA32BF1569BEB"/>
-    <w:rsid w:val="00117217"/>
-  </w:style>
-  <w:style w:type="paragraph" w:customStyle="1" w:styleId="53409AA87DF2445EA8D847557F7C630A">
-    <w:name w:val="53409AA87DF2445EA8D847557F7C630A"/>
-    <w:rsid w:val="00117217"/>
+  <w:style w:type="character" w:customStyle="1" w:styleId="berschrift5Zchn">
+    <w:name w:val="Überschrift 5 Zchn"/>
+    <w:basedOn w:val="Absatz-Standardschriftart"/>
+    <w:link w:val="berschrift5"/>
+    <w:uiPriority w:val="9"/>
+    <w:rsid w:val="003F7170"/>
+    <w:rPr>
+      <w:rFonts w:asciiTheme="majorHAnsi" w:eastAsiaTheme="majorEastAsia" w:hAnsiTheme="majorHAnsi" w:cstheme="majorBidi"/>
+      <w:color w:val="2E74B5" w:themeColor="accent1" w:themeShade="BF"/>
+    </w:rPr>
   </w:style>
 </w:styles>
-</file>
-
-<file path=word/glossary/webSettings.xml><?xml version="1.0" encoding="utf-8"?>
-<w:webSettings xmlns:mc="http://schemas.openxmlformats.org/markup-compatibility/2006" xmlns:r="http://schemas.openxmlformats.org/officeDocument/2006/relationships" xmlns:w="http://schemas.openxmlformats.org/wordprocessingml/2006/main" xmlns:w14="http://schemas.microsoft.com/office/word/2010/wordml" xmlns:w15="http://schemas.microsoft.com/office/word/2012/wordml" mc:Ignorable="w14 w15">
-  <w:optimizeForBrowser/>
-  <w:allowPNG/>
-</w:webSettings>
 </file>
 
 <file path=word/theme/theme1.xml><?xml version="1.0" encoding="utf-8"?>
@@ -9609,7 +9978,7 @@
 </file>
 
 <file path=customXml/itemProps1.xml><?xml version="1.0" encoding="utf-8"?>
-<ds:datastoreItem xmlns:ds="http://schemas.openxmlformats.org/officeDocument/2006/customXml" ds:itemID="{1A5C9140-94B0-426E-8CDA-8730244A3C3A}">
+<ds:datastoreItem xmlns:ds="http://schemas.openxmlformats.org/officeDocument/2006/customXml" ds:itemID="{4A79EDC5-DD28-4769-B10C-6B67E18607BC}">
   <ds:schemaRefs>
     <ds:schemaRef ds:uri="http://schemas.openxmlformats.org/officeDocument/2006/bibliography"/>
   </ds:schemaRefs>

</xml_diff>